<commit_message>
Ajout corrigés et capture
</commit_message>
<xml_diff>
--- a/MAJ DOSSIER ENTREPRISE.docx
+++ b/MAJ DOSSIER ENTREPRISE.docx
@@ -3514,301 +3514,24 @@
     </w:p>
     <w:p>
       <w:pPr>
-        <w:pStyle w:val="Titre1"/>
-        <w:numPr>
-          <w:ilvl w:val="0"/>
-          <w:numId w:val="1"/>
-        </w:numPr>
-        <w:rPr>
-          <w:color w:val="323E4F" w:themeColor="text2" w:themeShade="BF"/>
-        </w:rPr>
-      </w:pPr>
-      <w:bookmarkStart w:id="1" w:name="_Toc508153956"/>
-      <w:r>
-        <w:lastRenderedPageBreak/>
-        <w:t>DESCRIPTION</w:t>
-      </w:r>
-      <w:r>
-        <w:rPr>
-          <w:spacing w:val="1"/>
-        </w:rPr>
-        <w:t xml:space="preserve"> </w:t>
-      </w:r>
-      <w:r>
-        <w:t>GÉNÉRALE</w:t>
-      </w:r>
-      <w:bookmarkEnd w:id="1"/>
+        <w:pStyle w:val="Paragraphedeliste"/>
+        <w:ind w:left="1080"/>
+      </w:pPr>
     </w:p>
     <w:p>
       <w:pPr>
-        <w:pStyle w:val="Paragraphedeliste"/>
-        <w:ind w:left="1080"/>
-      </w:pPr>
-    </w:p>
-    <w:p>
-      <w:pPr>
         <w:pStyle w:val="Titre2"/>
-        <w:rPr>
-          <w:rStyle w:val="Titre2Car"/>
-        </w:rPr>
-      </w:pPr>
-      <w:bookmarkStart w:id="2" w:name="_bookmark1"/>
-      <w:bookmarkStart w:id="3" w:name="_Toc508153957"/>
+      </w:pPr>
+      <w:bookmarkStart w:id="1" w:name="_bookmark1"/>
+      <w:bookmarkStart w:id="2" w:name="_bookmark4"/>
+      <w:bookmarkStart w:id="3" w:name="_Toc508153960"/>
+      <w:bookmarkEnd w:id="1"/>
       <w:bookmarkEnd w:id="2"/>
       <w:r>
-        <w:t>But</w:t>
+        <w:lastRenderedPageBreak/>
+        <w:t>Sécurité</w:t>
       </w:r>
       <w:bookmarkEnd w:id="3"/>
-    </w:p>
-    <w:p>
-      <w:pPr>
-        <w:rPr>
-          <w:color w:val="343437"/>
-        </w:rPr>
-      </w:pPr>
-      <w:r>
-        <w:rPr>
-          <w:color w:val="343437"/>
-        </w:rPr>
-        <w:t>Le client a besoin d’une application pour faire de la gestion de données. Celle-ci se composera de deux blocs distincts : un bloc pour la gestion de stage et un autre pour la gestion du salon de carrière. Chaque bloc aura des besoins qui lui seront propres, mais l’important est d’avoir un accès constant et innovateur à ces données.</w:t>
-      </w:r>
-    </w:p>
-    <w:p>
-      <w:pPr>
-        <w:pStyle w:val="Titre2"/>
-      </w:pPr>
-      <w:bookmarkStart w:id="4" w:name="_bookmark2"/>
-      <w:bookmarkStart w:id="5" w:name="_Toc508153958"/>
-      <w:bookmarkEnd w:id="4"/>
-      <w:r>
-        <w:t>Processus</w:t>
-      </w:r>
-      <w:r>
-        <w:rPr>
-          <w:spacing w:val="-1"/>
-        </w:rPr>
-        <w:t xml:space="preserve"> </w:t>
-      </w:r>
-      <w:r>
-        <w:t>administratifs</w:t>
-      </w:r>
-      <w:bookmarkEnd w:id="5"/>
-    </w:p>
-    <w:p>
-      <w:r>
-        <w:t>La version actuelle a besoin d’un renouveau. Les enseignants affichent les offres de stages et les étudiants postulent en envoyant leur cv aux compagnies directement (la plupart du temps). Les enseignants font un suivi auprès des étudiants (et des compagnies). Lorsqu’un stage est conclu, le protocole d’entente de stage doit être complété par les trois parties (entreprise, étudiant, enseignant). Le tout suivi dans un fichier Excel, sous forme de fichier tableur. L’enseignant s’occupe de tout le processus administratif. Il va gérer les offres de stage, les besoins des clients ainsi que les acquis des étudiants. La plateforme utilisée n’est donc clairement pas optimisée pour l’ampleur de la tâche.</w:t>
-      </w:r>
-    </w:p>
-    <w:p>
-      <w:pPr>
-        <w:pStyle w:val="Titre2"/>
-      </w:pPr>
-      <w:bookmarkStart w:id="6" w:name="_bookmark3"/>
-      <w:bookmarkStart w:id="7" w:name="_Toc508153959"/>
-      <w:bookmarkEnd w:id="6"/>
-      <w:r>
-        <w:t>Description générale</w:t>
-      </w:r>
-      <w:bookmarkEnd w:id="7"/>
-    </w:p>
-    <w:p>
-      <w:pPr>
-        <w:rPr>
-          <w:sz w:val="22"/>
-          <w:szCs w:val="22"/>
-        </w:rPr>
-      </w:pPr>
-      <w:r>
-        <w:rPr>
-          <w:sz w:val="26"/>
-        </w:rPr>
-        <w:t>P</w:t>
-      </w:r>
-      <w:r>
-        <w:rPr>
-          <w:sz w:val="22"/>
-          <w:szCs w:val="22"/>
-        </w:rPr>
-        <w:t>our l’implantation de la nouvelle application, nous avons décidé de trier le tout avec des fiches, pour une version simplifiée du produit, comme suit :</w:t>
-      </w:r>
-    </w:p>
-    <w:p>
-      <w:pPr>
-        <w:rPr>
-          <w:sz w:val="22"/>
-          <w:szCs w:val="22"/>
-        </w:rPr>
-      </w:pPr>
-      <w:r>
-        <w:rPr>
-          <w:b/>
-          <w:sz w:val="22"/>
-          <w:szCs w:val="22"/>
-        </w:rPr>
-        <w:t>Fiche de stages (pour les enseignants</w:t>
-      </w:r>
-      <w:r>
-        <w:rPr>
-          <w:sz w:val="22"/>
-          <w:szCs w:val="22"/>
-        </w:rPr>
-        <w:t>) : La plus grosse partie de l’application se retrouve ici. Dans un premier temps, il faut permettre aux utilisateurs du logiciel de pouvoir faire des mises à jour des étudiants, des entreprises et de leurs collègues. Ces mises à jour vont permettre de bien gérer l’attribution des stages. De plus, les diverses listes doivent être faites sous la même forme pour permettre une uniformité dans les données. Selon le type de liste, différentes informations peuvent être présentées.</w:t>
-      </w:r>
-    </w:p>
-    <w:p>
-      <w:pPr>
-        <w:rPr>
-          <w:sz w:val="22"/>
-          <w:szCs w:val="22"/>
-        </w:rPr>
-      </w:pPr>
-      <w:r>
-        <w:rPr>
-          <w:sz w:val="22"/>
-          <w:szCs w:val="22"/>
-        </w:rPr>
-        <w:t>-</w:t>
-      </w:r>
-      <w:r>
-        <w:rPr>
-          <w:b/>
-          <w:sz w:val="22"/>
-          <w:szCs w:val="22"/>
-        </w:rPr>
-        <w:t>Fiche des entreprises</w:t>
-      </w:r>
-      <w:r>
-        <w:rPr>
-          <w:sz w:val="22"/>
-          <w:szCs w:val="22"/>
-        </w:rPr>
-        <w:t xml:space="preserve"> : Dans cette liste, nous devrons retrouver les informations suivantes par rapport aux stages : les offres, les informations qui les concernent, les </w:t>
-      </w:r>
-      <w:r>
-        <w:rPr>
-          <w:sz w:val="22"/>
-          <w:szCs w:val="22"/>
-        </w:rPr>
-        <w:lastRenderedPageBreak/>
-        <w:t xml:space="preserve">contacts au sein de l’entreprise avec leurs rangs, le(s) numéro(s) de(s) téléphone(s) ainsi que le(s) poste(s) et le programme d’étude (réseau, gestion ou industrielle) recherché. </w:t>
-      </w:r>
-    </w:p>
-    <w:p>
-      <w:pPr>
-        <w:rPr>
-          <w:sz w:val="22"/>
-          <w:szCs w:val="22"/>
-        </w:rPr>
-      </w:pPr>
-      <w:r>
-        <w:rPr>
-          <w:sz w:val="22"/>
-          <w:szCs w:val="22"/>
-        </w:rPr>
-        <w:t>-</w:t>
-      </w:r>
-      <w:r>
-        <w:rPr>
-          <w:b/>
-          <w:sz w:val="22"/>
-          <w:szCs w:val="22"/>
-        </w:rPr>
-        <w:t>Fiche des étudiants :</w:t>
-      </w:r>
-      <w:r>
-        <w:rPr>
-          <w:sz w:val="22"/>
-          <w:szCs w:val="22"/>
-        </w:rPr>
-        <w:t xml:space="preserve"> Dans cette liste, nous retrouvons les informations suivantes par rapport au stage : le DA de l’étudiant, son nom, son sexe, son numéro de téléphone, son courriel, et son programme d’étude (réseau, gestion ou industrielle).</w:t>
-      </w:r>
-    </w:p>
-    <w:p>
-      <w:pPr>
-        <w:rPr>
-          <w:sz w:val="22"/>
-          <w:szCs w:val="22"/>
-        </w:rPr>
-      </w:pPr>
-      <w:r>
-        <w:rPr>
-          <w:sz w:val="22"/>
-          <w:szCs w:val="22"/>
-        </w:rPr>
-        <w:t>-</w:t>
-      </w:r>
-      <w:r>
-        <w:rPr>
-          <w:b/>
-          <w:sz w:val="22"/>
-          <w:szCs w:val="22"/>
-        </w:rPr>
-        <w:t>Fiche des enseignants</w:t>
-      </w:r>
-      <w:r>
-        <w:rPr>
-          <w:sz w:val="22"/>
-          <w:szCs w:val="22"/>
-        </w:rPr>
-        <w:t xml:space="preserve"> : Dans cette liste, nous retrouvons les informations suivantes par rapport aux enseignants :  son compte utilisateur, son nom, son sexe, son numéro de téléphone et son courriel. </w:t>
-      </w:r>
-    </w:p>
-    <w:p>
-      <w:pPr>
-        <w:rPr>
-          <w:sz w:val="22"/>
-          <w:szCs w:val="22"/>
-        </w:rPr>
-      </w:pPr>
-      <w:r>
-        <w:rPr>
-          <w:b/>
-          <w:sz w:val="22"/>
-          <w:szCs w:val="22"/>
-        </w:rPr>
-        <w:t>-Informations supplémentaires</w:t>
-      </w:r>
-      <w:r>
-        <w:rPr>
-          <w:sz w:val="22"/>
-          <w:szCs w:val="22"/>
-        </w:rPr>
-        <w:t xml:space="preserve"> : De plus, dans la section « Fiche des enseignants », on doit pouvoir voir si un utilisateur est en train de travailler sur une fiche de stage. Si c’est le cas, il faut pouvoir retrouver la même information dans la « Fiche des entreprises ». Un enseignant doit pouvoir convertir son ancienne base de données vers la nouvelle plateforme, et être en mesure d’ajouter des notes sur les étudiants et les entreprises.</w:t>
-      </w:r>
-    </w:p>
-    <w:p>
-      <w:pPr>
-        <w:rPr>
-          <w:sz w:val="22"/>
-          <w:szCs w:val="22"/>
-        </w:rPr>
-      </w:pPr>
-      <w:r>
-        <w:rPr>
-          <w:sz w:val="22"/>
-          <w:szCs w:val="22"/>
-        </w:rPr>
-        <w:t>Plusieurs fonctionnalités additionnelles seront présentes pour le bon fonctionnement de l’application, tel que la gestion du salon carrière, l’importation de données de stage à partir d’Excel, des mises à jour des utilisateurs (enseignants, étudiants, stages, ent</w:t>
-      </w:r>
-      <w:r>
-        <w:rPr>
-          <w:sz w:val="22"/>
-          <w:szCs w:val="22"/>
-        </w:rPr>
-        <w:t>reprises, droits utilisateurs).</w:t>
-      </w:r>
-    </w:p>
-    <w:p>
-      <w:pPr>
-        <w:pStyle w:val="Titre2"/>
-      </w:pPr>
-      <w:bookmarkStart w:id="8" w:name="_bookmark4"/>
-      <w:bookmarkStart w:id="9" w:name="_Toc508153960"/>
-      <w:bookmarkEnd w:id="8"/>
-      <w:r>
-        <w:t>Sécurité</w:t>
-      </w:r>
-      <w:bookmarkEnd w:id="9"/>
     </w:p>
     <w:p>
       <w:pPr>
@@ -3827,9 +3550,9 @@
       <w:pPr>
         <w:pStyle w:val="Titre2"/>
       </w:pPr>
-      <w:bookmarkStart w:id="10" w:name="_bookmark5"/>
-      <w:bookmarkStart w:id="11" w:name="_Toc508153961"/>
-      <w:bookmarkEnd w:id="10"/>
+      <w:bookmarkStart w:id="4" w:name="_bookmark5"/>
+      <w:bookmarkStart w:id="5" w:name="_Toc508153961"/>
+      <w:bookmarkEnd w:id="4"/>
       <w:r>
         <w:t>Historique du</w:t>
       </w:r>
@@ -3842,7 +3565,7 @@
       <w:r>
         <w:t>dossier</w:t>
       </w:r>
-      <w:bookmarkEnd w:id="11"/>
+      <w:bookmarkEnd w:id="5"/>
     </w:p>
     <w:tbl>
       <w:tblPr>
@@ -3958,8 +3681,16 @@
               <w:rPr>
                 <w:b/>
               </w:rPr>
-              <w:t>Nom de la ressource</w:t>
-            </w:r>
+              <w:t xml:space="preserve">Nom de la </w:t>
+            </w:r>
+            <w:proofErr w:type="spellStart"/>
+            <w:r>
+              <w:rPr>
+                <w:b/>
+              </w:rPr>
+              <w:t>ressource</w:t>
+            </w:r>
+            <w:proofErr w:type="spellEnd"/>
           </w:p>
         </w:tc>
         <w:tc>
@@ -3996,153 +3727,6 @@
       </w:tr>
       <w:tr>
         <w:trPr>
-          <w:trHeight w:val="333"/>
-        </w:trPr>
-        <w:tc>
-          <w:tcPr>
-            <w:tcW w:w="1601" w:type="dxa"/>
-            <w:tcBorders>
-              <w:top w:val="single" w:sz="4" w:space="0" w:color="000000"/>
-              <w:bottom w:val="single" w:sz="4" w:space="0" w:color="000000"/>
-              <w:right w:val="single" w:sz="4" w:space="0" w:color="000000"/>
-            </w:tcBorders>
-          </w:tcPr>
-          <w:p>
-            <w:r>
-              <w:t>1</w:t>
-            </w:r>
-          </w:p>
-        </w:tc>
-        <w:tc>
-          <w:tcPr>
-            <w:tcW w:w="1626" w:type="dxa"/>
-            <w:tcBorders>
-              <w:top w:val="single" w:sz="4" w:space="0" w:color="000000"/>
-              <w:left w:val="single" w:sz="4" w:space="0" w:color="000000"/>
-              <w:bottom w:val="single" w:sz="4" w:space="0" w:color="000000"/>
-              <w:right w:val="single" w:sz="4" w:space="0" w:color="000000"/>
-            </w:tcBorders>
-          </w:tcPr>
-          <w:p>
-            <w:r>
-              <w:t xml:space="preserve">Janvier </w:t>
-            </w:r>
-            <w:r>
-              <w:lastRenderedPageBreak/>
-              <w:t>2018</w:t>
-            </w:r>
-          </w:p>
-        </w:tc>
-        <w:tc>
-          <w:tcPr>
-            <w:tcW w:w="2442" w:type="dxa"/>
-            <w:tcBorders>
-              <w:top w:val="single" w:sz="4" w:space="0" w:color="000000"/>
-              <w:left w:val="single" w:sz="4" w:space="0" w:color="000000"/>
-              <w:bottom w:val="single" w:sz="4" w:space="0" w:color="000000"/>
-              <w:right w:val="single" w:sz="4" w:space="0" w:color="000000"/>
-            </w:tcBorders>
-          </w:tcPr>
-          <w:p>
-            <w:r>
-              <w:lastRenderedPageBreak/>
-              <w:t xml:space="preserve">William </w:t>
-            </w:r>
-            <w:r>
-              <w:lastRenderedPageBreak/>
-              <w:t>Lafontaine</w:t>
-            </w:r>
-          </w:p>
-        </w:tc>
-        <w:tc>
-          <w:tcPr>
-            <w:tcW w:w="2861" w:type="dxa"/>
-            <w:tcBorders>
-              <w:top w:val="single" w:sz="4" w:space="0" w:color="000000"/>
-              <w:left w:val="single" w:sz="4" w:space="0" w:color="000000"/>
-              <w:bottom w:val="single" w:sz="4" w:space="0" w:color="000000"/>
-            </w:tcBorders>
-          </w:tcPr>
-          <w:p>
-            <w:r>
-              <w:lastRenderedPageBreak/>
-              <w:t>Dossier intitial</w:t>
-            </w:r>
-          </w:p>
-        </w:tc>
-      </w:tr>
-      <w:tr>
-        <w:trPr>
-          <w:trHeight w:val="354"/>
-        </w:trPr>
-        <w:tc>
-          <w:tcPr>
-            <w:tcW w:w="1601" w:type="dxa"/>
-            <w:tcBorders>
-              <w:top w:val="single" w:sz="4" w:space="0" w:color="000000"/>
-              <w:bottom w:val="single" w:sz="4" w:space="0" w:color="000000"/>
-              <w:right w:val="single" w:sz="4" w:space="0" w:color="000000"/>
-            </w:tcBorders>
-          </w:tcPr>
-          <w:p>
-            <w:r>
-              <w:t>2</w:t>
-            </w:r>
-          </w:p>
-        </w:tc>
-        <w:tc>
-          <w:tcPr>
-            <w:tcW w:w="1626" w:type="dxa"/>
-            <w:tcBorders>
-              <w:top w:val="single" w:sz="4" w:space="0" w:color="000000"/>
-              <w:left w:val="single" w:sz="4" w:space="0" w:color="000000"/>
-              <w:bottom w:val="single" w:sz="4" w:space="0" w:color="000000"/>
-              <w:right w:val="single" w:sz="4" w:space="0" w:color="000000"/>
-            </w:tcBorders>
-          </w:tcPr>
-          <w:p>
-            <w:r>
-              <w:t>Février 2018</w:t>
-            </w:r>
-          </w:p>
-        </w:tc>
-        <w:tc>
-          <w:tcPr>
-            <w:tcW w:w="2442" w:type="dxa"/>
-            <w:tcBorders>
-              <w:top w:val="single" w:sz="4" w:space="0" w:color="000000"/>
-              <w:left w:val="single" w:sz="4" w:space="0" w:color="000000"/>
-              <w:bottom w:val="single" w:sz="4" w:space="0" w:color="000000"/>
-              <w:right w:val="single" w:sz="4" w:space="0" w:color="000000"/>
-            </w:tcBorders>
-          </w:tcPr>
-          <w:p>
-            <w:r>
-              <w:t xml:space="preserve"> William </w:t>
-            </w:r>
-            <w:r>
-              <w:t>Lafontaine</w:t>
-            </w:r>
-          </w:p>
-        </w:tc>
-        <w:tc>
-          <w:tcPr>
-            <w:tcW w:w="2861" w:type="dxa"/>
-            <w:tcBorders>
-              <w:top w:val="single" w:sz="4" w:space="0" w:color="000000"/>
-              <w:left w:val="single" w:sz="4" w:space="0" w:color="000000"/>
-              <w:bottom w:val="single" w:sz="4" w:space="0" w:color="000000"/>
-            </w:tcBorders>
-          </w:tcPr>
-          <w:p>
-            <w:r>
-              <w:t xml:space="preserve"> Dossier architecture</w:t>
-            </w:r>
-          </w:p>
-        </w:tc>
-      </w:tr>
-      <w:tr>
-        <w:trPr>
           <w:trHeight w:val="358"/>
         </w:trPr>
         <w:tc>
@@ -4155,7 +3739,7 @@
           </w:tcPr>
           <w:p>
             <w:r>
-              <w:t>3</w:t>
+              <w:t>1</w:t>
             </w:r>
           </w:p>
         </w:tc>
@@ -4232,18 +3816,18 @@
           <w:numId w:val="1"/>
         </w:numPr>
       </w:pPr>
-      <w:bookmarkStart w:id="12" w:name="_Toc508153962"/>
+      <w:bookmarkStart w:id="6" w:name="_Toc508153962"/>
       <w:r>
         <w:lastRenderedPageBreak/>
         <w:t>DESCRIPTION DÉTAILLÉE</w:t>
       </w:r>
-      <w:bookmarkEnd w:id="12"/>
+      <w:bookmarkEnd w:id="6"/>
     </w:p>
     <w:p>
       <w:pPr>
         <w:pStyle w:val="Titre2"/>
       </w:pPr>
-      <w:bookmarkStart w:id="13" w:name="_Toc508153963"/>
+      <w:bookmarkStart w:id="7" w:name="_Toc508153963"/>
       <w:r>
         <w:t>Diagramme</w:t>
       </w:r>
@@ -4318,9 +3902,9 @@
           </wp:anchor>
         </w:drawing>
       </w:r>
-      <w:bookmarkStart w:id="14" w:name="_Toc506885465"/>
-      <w:bookmarkEnd w:id="13"/>
+      <w:bookmarkStart w:id="8" w:name="_Toc506885465"/>
       <w:bookmarkEnd w:id="0"/>
+      <w:bookmarkEnd w:id="7"/>
     </w:p>
     <w:p>
       <w:pPr>
@@ -4336,13 +3920,13 @@
       <w:pPr>
         <w:pStyle w:val="Titre2"/>
       </w:pPr>
-      <w:bookmarkStart w:id="15" w:name="_Toc508153964"/>
+      <w:bookmarkStart w:id="9" w:name="_Toc508153964"/>
       <w:r>
         <w:lastRenderedPageBreak/>
         <w:t>Étude de cas d’utilisation « MAJ Dossier entreprise »</w:t>
       </w:r>
-      <w:bookmarkEnd w:id="14"/>
-      <w:bookmarkEnd w:id="15"/>
+      <w:bookmarkEnd w:id="8"/>
+      <w:bookmarkEnd w:id="9"/>
     </w:p>
     <w:p/>
     <w:p>
@@ -4436,9 +4020,11 @@
       </w:r>
     </w:p>
     <w:p>
+      <w:proofErr w:type="gramStart"/>
       <w:r>
         <w:t>OU</w:t>
       </w:r>
+      <w:proofErr w:type="gramEnd"/>
     </w:p>
     <w:p>
       <w:pPr>
@@ -4482,7 +4068,7 @@
           <w:docGrid w:linePitch="360"/>
         </w:sectPr>
       </w:pPr>
-      <w:bookmarkStart w:id="16" w:name="_Toc508153965"/>
+      <w:bookmarkStart w:id="10" w:name="_Toc508153965"/>
       <w:r>
         <w:rPr>
           <w:noProof/>
@@ -4558,7 +4144,7 @@
       <w:r>
         <w:t>»</w:t>
       </w:r>
-      <w:bookmarkEnd w:id="16"/>
+      <w:bookmarkEnd w:id="10"/>
     </w:p>
     <w:p>
       <w:pPr>
@@ -4574,7 +4160,7 @@
       <w:pPr>
         <w:pStyle w:val="Titre3"/>
       </w:pPr>
-      <w:bookmarkStart w:id="17" w:name="_Toc508153966"/>
+      <w:bookmarkStart w:id="11" w:name="_Toc508153966"/>
       <w:r>
         <w:t xml:space="preserve">Description des champs de « </w:t>
       </w:r>
@@ -4587,7 +4173,7 @@
       <w:r>
         <w:t>»</w:t>
       </w:r>
-      <w:bookmarkEnd w:id="17"/>
+      <w:bookmarkEnd w:id="11"/>
     </w:p>
     <w:tbl>
       <w:tblPr>
@@ -4794,23 +4380,7 @@
                 <w:sz w:val="28"/>
                 <w:szCs w:val="24"/>
               </w:rPr>
-              <w:t xml:space="preserve">Ajoute un filtre pour faire </w:t>
-            </w:r>
-            <w:r>
-              <w:rPr>
-                <w:spacing w:val="5"/>
-                <w:sz w:val="28"/>
-                <w:szCs w:val="24"/>
-              </w:rPr>
-              <w:t xml:space="preserve">une recherche </w:t>
-            </w:r>
-            <w:r>
-              <w:rPr>
-                <w:spacing w:val="5"/>
-                <w:sz w:val="28"/>
-                <w:szCs w:val="24"/>
-              </w:rPr>
-              <w:t>sur l’entreprise voulue</w:t>
+              <w:t>Recherche par nom</w:t>
             </w:r>
           </w:p>
         </w:tc>
@@ -4900,8 +4470,10 @@
                 <w:sz w:val="28"/>
                 <w:szCs w:val="24"/>
               </w:rPr>
-              <w:t>Choisi les programmes voulus comme filtre de la recherche</w:t>
-            </w:r>
+              <w:t>Recherche par programme</w:t>
+            </w:r>
+            <w:bookmarkStart w:id="12" w:name="_GoBack"/>
+            <w:bookmarkEnd w:id="12"/>
           </w:p>
         </w:tc>
         <w:tc>
@@ -4918,22 +4490,6 @@
                 <w:szCs w:val="24"/>
               </w:rPr>
             </w:pPr>
-            <w:r>
-              <w:rPr>
-                <w:spacing w:val="5"/>
-                <w:sz w:val="28"/>
-                <w:szCs w:val="24"/>
-              </w:rPr>
-              <w:t>Programme</w:t>
-            </w:r>
-            <w:r>
-              <w:rPr>
-                <w:spacing w:val="5"/>
-                <w:sz w:val="28"/>
-                <w:szCs w:val="24"/>
-              </w:rPr>
-              <w:t xml:space="preserve">.Nom </w:t>
-            </w:r>
           </w:p>
         </w:tc>
       </w:tr>
@@ -4957,54 +4513,62 @@
                 <w:sz w:val="28"/>
                 <w:szCs w:val="24"/>
               </w:rPr>
+              <w:t>Rechercher</w:t>
+            </w:r>
+          </w:p>
+        </w:tc>
+        <w:tc>
+          <w:tcPr>
+            <w:tcW w:w="2198" w:type="dxa"/>
+          </w:tcPr>
+          <w:p>
+            <w:pPr>
+              <w:cnfStyle w:val="000000000000" w:firstRow="0" w:lastRow="0" w:firstColumn="0" w:lastColumn="0" w:oddVBand="0" w:evenVBand="0" w:oddHBand="0" w:evenHBand="0" w:firstRowFirstColumn="0" w:firstRowLastColumn="0" w:lastRowFirstColumn="0" w:lastRowLastColumn="0"/>
+              <w:rPr>
+                <w:spacing w:val="5"/>
+                <w:sz w:val="28"/>
+                <w:szCs w:val="24"/>
+              </w:rPr>
+            </w:pPr>
+            <w:r>
+              <w:rPr>
+                <w:spacing w:val="5"/>
+                <w:sz w:val="28"/>
+                <w:szCs w:val="24"/>
+              </w:rPr>
+              <w:t>Bouton</w:t>
+            </w:r>
+          </w:p>
+        </w:tc>
+        <w:tc>
+          <w:tcPr>
+            <w:tcW w:w="6222" w:type="dxa"/>
+          </w:tcPr>
+          <w:p>
+            <w:pPr>
+              <w:cnfStyle w:val="000000000000" w:firstRow="0" w:lastRow="0" w:firstColumn="0" w:lastColumn="0" w:oddVBand="0" w:evenVBand="0" w:oddHBand="0" w:evenHBand="0" w:firstRowFirstColumn="0" w:firstRowLastColumn="0" w:lastRowFirstColumn="0" w:lastRowLastColumn="0"/>
+              <w:rPr>
+                <w:spacing w:val="5"/>
+                <w:sz w:val="28"/>
+                <w:szCs w:val="24"/>
+              </w:rPr>
+            </w:pPr>
+            <w:r>
+              <w:rPr>
+                <w:spacing w:val="5"/>
+                <w:sz w:val="28"/>
+                <w:szCs w:val="24"/>
+              </w:rPr>
+              <w:t xml:space="preserve">Recherche les entreprises selon ou </w:t>
+            </w:r>
+            <w:r>
+              <w:rPr>
+                <w:spacing w:val="5"/>
+                <w:sz w:val="28"/>
+                <w:szCs w:val="24"/>
+              </w:rPr>
               <w:lastRenderedPageBreak/>
-              <w:t>Rechercher</w:t>
-            </w:r>
-          </w:p>
-        </w:tc>
-        <w:tc>
-          <w:tcPr>
-            <w:tcW w:w="2198" w:type="dxa"/>
-          </w:tcPr>
-          <w:p>
-            <w:pPr>
-              <w:cnfStyle w:val="000000000000" w:firstRow="0" w:lastRow="0" w:firstColumn="0" w:lastColumn="0" w:oddVBand="0" w:evenVBand="0" w:oddHBand="0" w:evenHBand="0" w:firstRowFirstColumn="0" w:firstRowLastColumn="0" w:lastRowFirstColumn="0" w:lastRowLastColumn="0"/>
-              <w:rPr>
-                <w:spacing w:val="5"/>
-                <w:sz w:val="28"/>
-                <w:szCs w:val="24"/>
-              </w:rPr>
-            </w:pPr>
-            <w:r>
-              <w:rPr>
-                <w:spacing w:val="5"/>
-                <w:sz w:val="28"/>
-                <w:szCs w:val="24"/>
-              </w:rPr>
-              <w:t>Bouton</w:t>
-            </w:r>
-          </w:p>
-        </w:tc>
-        <w:tc>
-          <w:tcPr>
-            <w:tcW w:w="6222" w:type="dxa"/>
-          </w:tcPr>
-          <w:p>
-            <w:pPr>
-              <w:cnfStyle w:val="000000000000" w:firstRow="0" w:lastRow="0" w:firstColumn="0" w:lastColumn="0" w:oddVBand="0" w:evenVBand="0" w:oddHBand="0" w:evenHBand="0" w:firstRowFirstColumn="0" w:firstRowLastColumn="0" w:lastRowFirstColumn="0" w:lastRowLastColumn="0"/>
-              <w:rPr>
-                <w:spacing w:val="5"/>
-                <w:sz w:val="28"/>
-                <w:szCs w:val="24"/>
-              </w:rPr>
-            </w:pPr>
-            <w:r>
-              <w:rPr>
-                <w:spacing w:val="5"/>
-                <w:sz w:val="28"/>
-                <w:szCs w:val="24"/>
-              </w:rPr>
-              <w:t xml:space="preserve">Recherche les entreprises selon ou sans (si les champs sont </w:t>
+              <w:t xml:space="preserve">sans (si les champs sont </w:t>
             </w:r>
             <w:r>
               <w:rPr>
@@ -5038,14 +4602,17 @@
                 <w:szCs w:val="24"/>
               </w:rPr>
             </w:pPr>
-            <w:r>
-              <w:rPr>
-                <w:spacing w:val="5"/>
-                <w:sz w:val="28"/>
-                <w:szCs w:val="24"/>
-              </w:rPr>
+            <w:proofErr w:type="spellStart"/>
+            <w:r>
+              <w:rPr>
+                <w:spacing w:val="5"/>
+                <w:sz w:val="28"/>
+                <w:szCs w:val="24"/>
+              </w:rPr>
+              <w:lastRenderedPageBreak/>
               <w:t>Entreprise.Recherche</w:t>
             </w:r>
+            <w:proofErr w:type="spellEnd"/>
             <w:r>
               <w:rPr>
                 <w:spacing w:val="5"/>
@@ -5054,6 +4621,8 @@
               </w:rPr>
               <w:t>(</w:t>
             </w:r>
+            <w:proofErr w:type="spellStart"/>
+            <w:proofErr w:type="gramStart"/>
             <w:r>
               <w:rPr>
                 <w:spacing w:val="5"/>
@@ -5062,6 +4631,8 @@
               </w:rPr>
               <w:t>Nom,Programme</w:t>
             </w:r>
+            <w:proofErr w:type="spellEnd"/>
+            <w:proofErr w:type="gramEnd"/>
             <w:r>
               <w:rPr>
                 <w:spacing w:val="5"/>
@@ -5160,6 +4731,7 @@
                 <w:szCs w:val="24"/>
               </w:rPr>
             </w:pPr>
+            <w:proofErr w:type="spellStart"/>
             <w:r>
               <w:rPr>
                 <w:spacing w:val="5"/>
@@ -5168,6 +4740,7 @@
               </w:rPr>
               <w:t>Entreprise.Nouveau</w:t>
             </w:r>
+            <w:proofErr w:type="spellEnd"/>
             <w:r>
               <w:rPr>
                 <w:spacing w:val="5"/>
@@ -5319,6 +4892,7 @@
                 <w:szCs w:val="24"/>
               </w:rPr>
             </w:pPr>
+            <w:proofErr w:type="spellStart"/>
             <w:r>
               <w:rPr>
                 <w:spacing w:val="5"/>
@@ -5327,6 +4901,7 @@
               </w:rPr>
               <w:t>Entreprise.Nom</w:t>
             </w:r>
+            <w:proofErr w:type="spellEnd"/>
           </w:p>
         </w:tc>
       </w:tr>
@@ -5353,7 +4928,6 @@
                 <w:sz w:val="28"/>
                 <w:szCs w:val="24"/>
               </w:rPr>
-              <w:lastRenderedPageBreak/>
               <w:t>Note</w:t>
             </w:r>
           </w:p>
@@ -5400,7 +4974,25 @@
                 <w:sz w:val="28"/>
                 <w:szCs w:val="24"/>
               </w:rPr>
-              <w:t>Ouvre la page «Note» permettant de rajouter une note</w:t>
+              <w:t>Ouvre la page</w:t>
+            </w:r>
+            <w:proofErr w:type="gramStart"/>
+            <w:r>
+              <w:rPr>
+                <w:spacing w:val="5"/>
+                <w:sz w:val="28"/>
+                <w:szCs w:val="24"/>
+              </w:rPr>
+              <w:t xml:space="preserve"> «Note</w:t>
+            </w:r>
+            <w:proofErr w:type="gramEnd"/>
+            <w:r>
+              <w:rPr>
+                <w:spacing w:val="5"/>
+                <w:sz w:val="28"/>
+                <w:szCs w:val="24"/>
+              </w:rPr>
+              <w:t>» permettant de rajouter une note</w:t>
             </w:r>
             <w:r>
               <w:rPr>
@@ -5426,6 +5018,7 @@
                 <w:szCs w:val="24"/>
               </w:rPr>
             </w:pPr>
+            <w:proofErr w:type="spellStart"/>
             <w:r>
               <w:rPr>
                 <w:spacing w:val="5"/>
@@ -5434,6 +5027,7 @@
               </w:rPr>
               <w:t>Entreprise.Note</w:t>
             </w:r>
+            <w:proofErr w:type="spellEnd"/>
           </w:p>
         </w:tc>
       </w:tr>
@@ -5463,6 +5057,7 @@
                 <w:sz w:val="28"/>
                 <w:szCs w:val="24"/>
               </w:rPr>
+              <w:lastRenderedPageBreak/>
               <w:t>Colonne Contact</w:t>
             </w:r>
           </w:p>
@@ -5535,6 +5130,7 @@
                 <w:szCs w:val="24"/>
               </w:rPr>
             </w:pPr>
+            <w:proofErr w:type="spellStart"/>
             <w:r>
               <w:rPr>
                 <w:spacing w:val="5"/>
@@ -5543,6 +5139,7 @@
               </w:rPr>
               <w:t>Entreprise.Contact</w:t>
             </w:r>
+            <w:proofErr w:type="spellEnd"/>
           </w:p>
         </w:tc>
       </w:tr>
@@ -5563,6 +5160,7 @@
                 <w:szCs w:val="24"/>
               </w:rPr>
             </w:pPr>
+            <w:proofErr w:type="gramStart"/>
             <w:r>
               <w:rPr>
                 <w:spacing w:val="5"/>
@@ -5571,6 +5169,7 @@
               </w:rPr>
               <w:t>plus</w:t>
             </w:r>
+            <w:proofErr w:type="gramEnd"/>
             <w:r>
               <w:rPr>
                 <w:spacing w:val="5"/>
@@ -5649,6 +5248,7 @@
                 <w:szCs w:val="24"/>
               </w:rPr>
             </w:pPr>
+            <w:proofErr w:type="spellStart"/>
             <w:r>
               <w:rPr>
                 <w:spacing w:val="5"/>
@@ -5657,6 +5257,7 @@
               </w:rPr>
               <w:t>Entreprise.Contact</w:t>
             </w:r>
+            <w:proofErr w:type="spellEnd"/>
           </w:p>
         </w:tc>
       </w:tr>
@@ -5740,16 +5341,7 @@
                 <w:sz w:val="28"/>
                 <w:szCs w:val="24"/>
               </w:rPr>
-              <w:t xml:space="preserve">de </w:t>
-            </w:r>
-            <w:r>
-              <w:rPr>
-                <w:spacing w:val="5"/>
-                <w:sz w:val="28"/>
-                <w:szCs w:val="24"/>
-              </w:rPr>
-              <w:lastRenderedPageBreak/>
-              <w:t xml:space="preserve">l’entreprise </w:t>
+              <w:t xml:space="preserve">de l’entreprise </w:t>
             </w:r>
             <w:r>
               <w:rPr>
@@ -5775,15 +5367,16 @@
                 <w:szCs w:val="24"/>
               </w:rPr>
             </w:pPr>
-            <w:r>
-              <w:rPr>
-                <w:spacing w:val="5"/>
-                <w:sz w:val="28"/>
-                <w:szCs w:val="24"/>
-              </w:rPr>
-              <w:lastRenderedPageBreak/>
+            <w:proofErr w:type="spellStart"/>
+            <w:r>
+              <w:rPr>
+                <w:spacing w:val="5"/>
+                <w:sz w:val="28"/>
+                <w:szCs w:val="24"/>
+              </w:rPr>
               <w:t>Entreprise.Programme</w:t>
             </w:r>
+            <w:proofErr w:type="spellEnd"/>
           </w:p>
         </w:tc>
       </w:tr>
@@ -5864,7 +5457,16 @@
                 <w:sz w:val="28"/>
                 <w:szCs w:val="24"/>
               </w:rPr>
-              <w:t>pour rejoindre l’entreprise sont affichés</w:t>
+              <w:t xml:space="preserve">pour </w:t>
+            </w:r>
+            <w:r>
+              <w:rPr>
+                <w:spacing w:val="5"/>
+                <w:sz w:val="28"/>
+                <w:szCs w:val="24"/>
+              </w:rPr>
+              <w:lastRenderedPageBreak/>
+              <w:t>rejoindre l’entreprise sont affichés</w:t>
             </w:r>
           </w:p>
         </w:tc>
@@ -5882,14 +5484,17 @@
                 <w:szCs w:val="24"/>
               </w:rPr>
             </w:pPr>
-            <w:r>
-              <w:rPr>
-                <w:spacing w:val="5"/>
-                <w:sz w:val="28"/>
-                <w:szCs w:val="24"/>
-              </w:rPr>
+            <w:proofErr w:type="spellStart"/>
+            <w:r>
+              <w:rPr>
+                <w:spacing w:val="5"/>
+                <w:sz w:val="28"/>
+                <w:szCs w:val="24"/>
+              </w:rPr>
+              <w:lastRenderedPageBreak/>
               <w:t>Entreprise.Colonne</w:t>
             </w:r>
+            <w:proofErr w:type="spellEnd"/>
           </w:p>
         </w:tc>
       </w:tr>
@@ -6004,13 +5609,23 @@
                 <w:szCs w:val="24"/>
               </w:rPr>
             </w:pPr>
-            <w:r>
-              <w:rPr>
-                <w:spacing w:val="5"/>
-                <w:sz w:val="28"/>
-                <w:szCs w:val="24"/>
-              </w:rPr>
-              <w:t>Entreprise.Modifier()</w:t>
+            <w:proofErr w:type="spellStart"/>
+            <w:r>
+              <w:rPr>
+                <w:spacing w:val="5"/>
+                <w:sz w:val="28"/>
+                <w:szCs w:val="24"/>
+              </w:rPr>
+              <w:t>Entreprise.Modifier</w:t>
+            </w:r>
+            <w:proofErr w:type="spellEnd"/>
+            <w:r>
+              <w:rPr>
+                <w:spacing w:val="5"/>
+                <w:sz w:val="28"/>
+                <w:szCs w:val="24"/>
+              </w:rPr>
+              <w:t>()</w:t>
             </w:r>
           </w:p>
         </w:tc>
@@ -6115,6 +5730,7 @@
                 <w:szCs w:val="24"/>
               </w:rPr>
             </w:pPr>
+            <w:proofErr w:type="spellStart"/>
             <w:r>
               <w:rPr>
                 <w:spacing w:val="5"/>
@@ -6123,6 +5739,7 @@
               </w:rPr>
               <w:t>Entreprise.Supprimer</w:t>
             </w:r>
+            <w:proofErr w:type="spellEnd"/>
           </w:p>
         </w:tc>
       </w:tr>
@@ -6149,7 +5766,6 @@
                 <w:sz w:val="28"/>
                 <w:szCs w:val="24"/>
               </w:rPr>
-              <w:lastRenderedPageBreak/>
               <w:t>Page</w:t>
             </w:r>
           </w:p>
@@ -6255,14 +5871,15 @@
       <w:pPr>
         <w:pStyle w:val="Titre3"/>
       </w:pPr>
-      <w:bookmarkStart w:id="18" w:name="_Toc508153967"/>
-      <w:r>
+      <w:bookmarkStart w:id="13" w:name="_Toc508153967"/>
+      <w:r>
+        <w:lastRenderedPageBreak/>
         <w:t>Tableau des validations de «</w:t>
       </w:r>
       <w:r>
         <w:t xml:space="preserve"> MAJ Dossier entreprise »</w:t>
       </w:r>
-      <w:bookmarkEnd w:id="18"/>
+      <w:bookmarkEnd w:id="13"/>
     </w:p>
     <w:tbl>
       <w:tblPr>
@@ -6457,12 +6074,11 @@
       <w:pPr>
         <w:pStyle w:val="Titre3"/>
       </w:pPr>
-      <w:bookmarkStart w:id="19" w:name="_Toc508153968"/>
-      <w:r>
-        <w:lastRenderedPageBreak/>
+      <w:bookmarkStart w:id="14" w:name="_Toc508153968"/>
+      <w:r>
         <w:t>Paramètres d’entrée de « MAJ Dossier entreprise »</w:t>
       </w:r>
-      <w:bookmarkEnd w:id="19"/>
+      <w:bookmarkEnd w:id="14"/>
     </w:p>
     <w:tbl>
       <w:tblPr>
@@ -6581,11 +6197,11 @@
       <w:pPr>
         <w:pStyle w:val="Titre2"/>
       </w:pPr>
-      <w:bookmarkStart w:id="20" w:name="_Toc508153969"/>
+      <w:bookmarkStart w:id="15" w:name="_Toc508153969"/>
       <w:r>
         <w:t>Étude de cas d’utilisation « Enregistre une nouvelle entreprise »</w:t>
       </w:r>
-      <w:bookmarkEnd w:id="20"/>
+      <w:bookmarkEnd w:id="15"/>
     </w:p>
     <w:p>
       <w:r>
@@ -6673,9 +6289,11 @@
       </w:r>
     </w:p>
     <w:p>
+      <w:proofErr w:type="gramStart"/>
       <w:r>
         <w:t>OU</w:t>
       </w:r>
+      <w:proofErr w:type="gramEnd"/>
     </w:p>
     <w:p>
       <w:pPr>
@@ -6709,7 +6327,7 @@
       <w:pPr>
         <w:pStyle w:val="Titre3"/>
       </w:pPr>
-      <w:bookmarkStart w:id="21" w:name="_Toc508153970"/>
+      <w:bookmarkStart w:id="16" w:name="_Toc508153970"/>
       <w:r>
         <w:rPr>
           <w:noProof/>
@@ -6788,7 +6406,7 @@
       <w:r>
         <w:t>»</w:t>
       </w:r>
-      <w:bookmarkEnd w:id="21"/>
+      <w:bookmarkEnd w:id="16"/>
     </w:p>
     <w:p>
       <w:pPr>
@@ -6831,7 +6449,7 @@
       <w:pPr>
         <w:pStyle w:val="Titre3"/>
       </w:pPr>
-      <w:bookmarkStart w:id="22" w:name="_Toc508153971"/>
+      <w:bookmarkStart w:id="17" w:name="_Toc508153971"/>
       <w:r>
         <w:t>Description des champs</w:t>
       </w:r>
@@ -6841,7 +6459,7 @@
       <w:r>
         <w:t xml:space="preserve"> une nouvelle entreprise »</w:t>
       </w:r>
-      <w:bookmarkEnd w:id="22"/>
+      <w:bookmarkEnd w:id="17"/>
     </w:p>
     <w:tbl>
       <w:tblPr>
@@ -7063,6 +6681,7 @@
                 <w:szCs w:val="24"/>
               </w:rPr>
             </w:pPr>
+            <w:proofErr w:type="spellStart"/>
             <w:r>
               <w:rPr>
                 <w:spacing w:val="5"/>
@@ -7071,6 +6690,7 @@
               </w:rPr>
               <w:t>Entreprise.Nom</w:t>
             </w:r>
+            <w:proofErr w:type="spellEnd"/>
           </w:p>
         </w:tc>
       </w:tr>
@@ -7174,6 +6794,7 @@
                 <w:szCs w:val="24"/>
               </w:rPr>
             </w:pPr>
+            <w:proofErr w:type="spellStart"/>
             <w:r>
               <w:rPr>
                 <w:spacing w:val="5"/>
@@ -7190,6 +6811,7 @@
               </w:rPr>
               <w:t>.Nom</w:t>
             </w:r>
+            <w:proofErr w:type="spellEnd"/>
           </w:p>
         </w:tc>
       </w:tr>
@@ -7288,6 +6910,7 @@
                 <w:szCs w:val="24"/>
               </w:rPr>
             </w:pPr>
+            <w:proofErr w:type="spellStart"/>
             <w:r>
               <w:rPr>
                 <w:spacing w:val="5"/>
@@ -7296,6 +6919,7 @@
               </w:rPr>
               <w:t>Entreprise.Telephone</w:t>
             </w:r>
+            <w:proofErr w:type="spellEnd"/>
           </w:p>
         </w:tc>
       </w:tr>
@@ -7383,6 +7007,7 @@
                 <w:szCs w:val="24"/>
               </w:rPr>
             </w:pPr>
+            <w:proofErr w:type="spellStart"/>
             <w:r>
               <w:rPr>
                 <w:spacing w:val="5"/>
@@ -7391,6 +7016,7 @@
               </w:rPr>
               <w:t>Entreprise.Couriel</w:t>
             </w:r>
+            <w:proofErr w:type="spellEnd"/>
           </w:p>
         </w:tc>
       </w:tr>
@@ -7522,6 +7148,7 @@
                 <w:szCs w:val="24"/>
               </w:rPr>
             </w:pPr>
+            <w:proofErr w:type="spellStart"/>
             <w:r>
               <w:rPr>
                 <w:spacing w:val="5"/>
@@ -7530,6 +7157,7 @@
               </w:rPr>
               <w:t>Entreprise.Contact</w:t>
             </w:r>
+            <w:proofErr w:type="spellEnd"/>
           </w:p>
         </w:tc>
       </w:tr>
@@ -7828,7 +7456,7 @@
           <w:sz w:val="28"/>
         </w:rPr>
       </w:pPr>
-      <w:bookmarkStart w:id="23" w:name="_Toc508153972"/>
+      <w:bookmarkStart w:id="18" w:name="_Toc508153972"/>
       <w:r>
         <w:rPr>
           <w:sz w:val="28"/>
@@ -7839,7 +7467,7 @@
       <w:r>
         <w:t>« Enregistre une nouvelle entreprise »</w:t>
       </w:r>
-      <w:bookmarkEnd w:id="23"/>
+      <w:bookmarkEnd w:id="18"/>
     </w:p>
     <w:tbl>
       <w:tblPr>
@@ -7982,7 +7610,7 @@
           <w:sz w:val="28"/>
         </w:rPr>
       </w:pPr>
-      <w:bookmarkStart w:id="24" w:name="_Toc508153973"/>
+      <w:bookmarkStart w:id="19" w:name="_Toc508153973"/>
       <w:r>
         <w:rPr>
           <w:color w:val="343437"/>
@@ -7994,7 +7622,7 @@
       <w:r>
         <w:t>« Enregistre une nouvelle entreprise »</w:t>
       </w:r>
-      <w:bookmarkEnd w:id="24"/>
+      <w:bookmarkEnd w:id="19"/>
     </w:p>
     <w:tbl>
       <w:tblPr>
@@ -8121,7 +7749,7 @@
       <w:pPr>
         <w:pStyle w:val="Titre2"/>
       </w:pPr>
-      <w:bookmarkStart w:id="25" w:name="_Toc508153974"/>
+      <w:bookmarkStart w:id="20" w:name="_Toc508153974"/>
       <w:r>
         <w:t xml:space="preserve">Étude de cas d’utilisation de « </w:t>
       </w:r>
@@ -8131,7 +7759,7 @@
       <w:r>
         <w:t xml:space="preserve"> »</w:t>
       </w:r>
-      <w:bookmarkEnd w:id="25"/>
+      <w:bookmarkEnd w:id="20"/>
     </w:p>
     <w:p>
       <w:r>
@@ -8237,9 +7865,11 @@
       </w:r>
     </w:p>
     <w:p>
+      <w:proofErr w:type="gramStart"/>
       <w:r>
         <w:t>OU</w:t>
       </w:r>
+      <w:proofErr w:type="gramEnd"/>
     </w:p>
     <w:p>
       <w:r>
@@ -8262,7 +7892,7 @@
       <w:pPr>
         <w:pStyle w:val="Titre3"/>
       </w:pPr>
-      <w:bookmarkStart w:id="26" w:name="_Toc508153975"/>
+      <w:bookmarkStart w:id="21" w:name="_Toc508153975"/>
       <w:r>
         <w:rPr>
           <w:noProof/>
@@ -8332,7 +7962,7 @@
       <w:r>
         <w:t>existante »</w:t>
       </w:r>
-      <w:bookmarkEnd w:id="26"/>
+      <w:bookmarkEnd w:id="21"/>
     </w:p>
     <w:p/>
     <w:p/>
@@ -8360,14 +7990,14 @@
       <w:pPr>
         <w:pStyle w:val="Titre3"/>
       </w:pPr>
-      <w:bookmarkStart w:id="27" w:name="_Toc508153976"/>
+      <w:bookmarkStart w:id="22" w:name="_Toc508153976"/>
       <w:r>
         <w:t xml:space="preserve">Description des champs « Modifier une entreprise </w:t>
       </w:r>
       <w:r>
         <w:t>existante »</w:t>
       </w:r>
-      <w:bookmarkEnd w:id="27"/>
+      <w:bookmarkEnd w:id="22"/>
     </w:p>
     <w:tbl>
       <w:tblPr>
@@ -8630,6 +8260,7 @@
                 <w:szCs w:val="24"/>
               </w:rPr>
             </w:pPr>
+            <w:proofErr w:type="spellStart"/>
             <w:r>
               <w:rPr>
                 <w:spacing w:val="5"/>
@@ -8638,6 +8269,7 @@
               </w:rPr>
               <w:t>Entreprise.Nom</w:t>
             </w:r>
+            <w:proofErr w:type="spellEnd"/>
           </w:p>
         </w:tc>
       </w:tr>
@@ -8758,6 +8390,7 @@
                 <w:szCs w:val="24"/>
               </w:rPr>
             </w:pPr>
+            <w:proofErr w:type="spellStart"/>
             <w:r>
               <w:rPr>
                 <w:spacing w:val="5"/>
@@ -8772,7 +8405,16 @@
                 <w:sz w:val="28"/>
                 <w:szCs w:val="24"/>
               </w:rPr>
-              <w:t>.Nom associés à l’entreprise en cours</w:t>
+              <w:t>.Nom</w:t>
+            </w:r>
+            <w:proofErr w:type="spellEnd"/>
+            <w:r>
+              <w:rPr>
+                <w:spacing w:val="5"/>
+                <w:sz w:val="28"/>
+                <w:szCs w:val="24"/>
+              </w:rPr>
+              <w:t xml:space="preserve"> associés à l’entreprise en cours</w:t>
             </w:r>
           </w:p>
         </w:tc>
@@ -8889,6 +8531,7 @@
                 <w:szCs w:val="24"/>
               </w:rPr>
             </w:pPr>
+            <w:proofErr w:type="spellStart"/>
             <w:r>
               <w:rPr>
                 <w:spacing w:val="5"/>
@@ -8897,6 +8540,7 @@
               </w:rPr>
               <w:t>Entreprise.Telephone</w:t>
             </w:r>
+            <w:proofErr w:type="spellEnd"/>
           </w:p>
         </w:tc>
       </w:tr>
@@ -9010,6 +8654,7 @@
                 <w:szCs w:val="24"/>
               </w:rPr>
             </w:pPr>
+            <w:proofErr w:type="spellStart"/>
             <w:r>
               <w:rPr>
                 <w:spacing w:val="5"/>
@@ -9018,6 +8663,7 @@
               </w:rPr>
               <w:t>Entrepirse.Couriel</w:t>
             </w:r>
+            <w:proofErr w:type="spellEnd"/>
           </w:p>
         </w:tc>
       </w:tr>
@@ -9117,6 +8763,7 @@
                 <w:szCs w:val="24"/>
               </w:rPr>
             </w:pPr>
+            <w:proofErr w:type="spellStart"/>
             <w:r>
               <w:rPr>
                 <w:spacing w:val="5"/>
@@ -9125,6 +8772,7 @@
               </w:rPr>
               <w:t>Entreprise.Contact</w:t>
             </w:r>
+            <w:proofErr w:type="spellEnd"/>
           </w:p>
         </w:tc>
       </w:tr>
@@ -9402,7 +9050,7 @@
       <w:pPr>
         <w:pStyle w:val="Titre3"/>
       </w:pPr>
-      <w:bookmarkStart w:id="28" w:name="_Toc508153977"/>
+      <w:bookmarkStart w:id="23" w:name="_Toc508153977"/>
       <w:r>
         <w:t xml:space="preserve">Tableau des validations « </w:t>
       </w:r>
@@ -9412,7 +9060,7 @@
       <w:r>
         <w:t xml:space="preserve"> »</w:t>
       </w:r>
-      <w:bookmarkEnd w:id="28"/>
+      <w:bookmarkEnd w:id="23"/>
     </w:p>
     <w:tbl>
       <w:tblPr>
@@ -9531,7 +9179,7 @@
       <w:pPr>
         <w:pStyle w:val="Titre3"/>
       </w:pPr>
-      <w:bookmarkStart w:id="29" w:name="_Toc508153978"/>
+      <w:bookmarkStart w:id="24" w:name="_Toc508153978"/>
       <w:r>
         <w:rPr>
           <w:color w:val="343437"/>
@@ -9562,7 +9210,7 @@
       <w:r>
         <w:t xml:space="preserve"> »</w:t>
       </w:r>
-      <w:bookmarkEnd w:id="29"/>
+      <w:bookmarkEnd w:id="24"/>
     </w:p>
     <w:p>
       <w:pPr>
@@ -9718,7 +9366,7 @@
       <w:pPr>
         <w:pStyle w:val="Titre2"/>
       </w:pPr>
-      <w:bookmarkStart w:id="30" w:name="_Toc508153979"/>
+      <w:bookmarkStart w:id="25" w:name="_Toc508153979"/>
       <w:r>
         <w:t xml:space="preserve">Étude de cas d’utilisation de « </w:t>
       </w:r>
@@ -9728,7 +9376,7 @@
       <w:r>
         <w:t xml:space="preserve"> »</w:t>
       </w:r>
-      <w:bookmarkEnd w:id="30"/>
+      <w:bookmarkEnd w:id="25"/>
     </w:p>
     <w:p>
       <w:r>
@@ -9843,9 +9491,11 @@
       </w:r>
     </w:p>
     <w:p>
+      <w:proofErr w:type="gramStart"/>
       <w:r>
         <w:t>OU</w:t>
       </w:r>
+      <w:proofErr w:type="gramEnd"/>
     </w:p>
     <w:p>
       <w:pPr>
@@ -9876,7 +9526,7 @@
           <w:sz w:val="28"/>
         </w:rPr>
       </w:pPr>
-      <w:bookmarkStart w:id="31" w:name="_Toc508153980"/>
+      <w:bookmarkStart w:id="26" w:name="_Toc508153980"/>
       <w:r>
         <w:rPr>
           <w:noProof/>
@@ -9962,7 +9612,7 @@
       <w:r>
         <w:t>»</w:t>
       </w:r>
-      <w:bookmarkEnd w:id="31"/>
+      <w:bookmarkEnd w:id="26"/>
     </w:p>
     <w:p>
       <w:pPr>
@@ -10142,7 +9792,7 @@
       <w:pPr>
         <w:pStyle w:val="Titre3"/>
       </w:pPr>
-      <w:bookmarkStart w:id="32" w:name="_Toc508153981"/>
+      <w:bookmarkStart w:id="27" w:name="_Toc508153981"/>
       <w:r>
         <w:lastRenderedPageBreak/>
         <w:t>Description des champs «</w:t>
@@ -10165,7 +9815,7 @@
       <w:r>
         <w:t>»</w:t>
       </w:r>
-      <w:bookmarkEnd w:id="32"/>
+      <w:bookmarkEnd w:id="27"/>
     </w:p>
     <w:tbl>
       <w:tblPr>
@@ -10364,6 +10014,7 @@
                 <w:szCs w:val="24"/>
               </w:rPr>
             </w:pPr>
+            <w:proofErr w:type="spellStart"/>
             <w:r>
               <w:rPr>
                 <w:spacing w:val="5"/>
@@ -10372,6 +10023,7 @@
               </w:rPr>
               <w:t>Entrepirse.note</w:t>
             </w:r>
+            <w:proofErr w:type="spellEnd"/>
           </w:p>
         </w:tc>
       </w:tr>
@@ -10393,7 +10045,7 @@
           <w:sz w:val="32"/>
         </w:rPr>
       </w:pPr>
-      <w:bookmarkStart w:id="33" w:name="_Toc508153982"/>
+      <w:bookmarkStart w:id="28" w:name="_Toc508153982"/>
       <w:r>
         <w:t xml:space="preserve">Tableau des validations « </w:t>
       </w:r>
@@ -10406,7 +10058,7 @@
       <w:r>
         <w:t>»</w:t>
       </w:r>
-      <w:bookmarkEnd w:id="33"/>
+      <w:bookmarkEnd w:id="28"/>
     </w:p>
     <w:tbl>
       <w:tblPr>
@@ -10495,7 +10147,7 @@
       <w:pPr>
         <w:pStyle w:val="Titre3"/>
       </w:pPr>
-      <w:bookmarkStart w:id="34" w:name="_Toc508153983"/>
+      <w:bookmarkStart w:id="29" w:name="_Toc508153983"/>
       <w:r>
         <w:rPr>
           <w:color w:val="343437"/>
@@ -10519,7 +10171,7 @@
       <w:r>
         <w:t>note »</w:t>
       </w:r>
-      <w:bookmarkEnd w:id="34"/>
+      <w:bookmarkEnd w:id="29"/>
     </w:p>
     <w:p>
       <w:pPr>
@@ -10615,8 +10267,13 @@
           </w:tcPr>
           <w:p>
             <w:r>
-              <w:t>La note de l’entreprise</w:t>
-            </w:r>
+              <w:t xml:space="preserve">La note de </w:t>
+            </w:r>
+            <w:proofErr w:type="spellStart"/>
+            <w:r>
+              <w:t>l’entreprise</w:t>
+            </w:r>
+            <w:proofErr w:type="spellEnd"/>
           </w:p>
         </w:tc>
         <w:tc>
@@ -10628,6 +10285,7 @@
             </w:tcBorders>
           </w:tcPr>
           <w:p>
+            <w:proofErr w:type="spellStart"/>
             <w:r>
               <w:rPr>
                 <w:lang w:val="fr-CA"/>
@@ -10640,6 +10298,7 @@
               </w:rPr>
               <w:t>.Note</w:t>
             </w:r>
+            <w:proofErr w:type="spellEnd"/>
           </w:p>
         </w:tc>
       </w:tr>
@@ -10653,7 +10312,7 @@
       <w:pPr>
         <w:pStyle w:val="Titre2"/>
       </w:pPr>
-      <w:bookmarkStart w:id="35" w:name="_Toc508153984"/>
+      <w:bookmarkStart w:id="30" w:name="_Toc508153984"/>
       <w:r>
         <w:t xml:space="preserve">Étude de cas d’utilisation de « </w:t>
       </w:r>
@@ -10663,7 +10322,7 @@
       <w:r>
         <w:t xml:space="preserve"> »</w:t>
       </w:r>
-      <w:bookmarkEnd w:id="35"/>
+      <w:bookmarkEnd w:id="30"/>
     </w:p>
     <w:p>
       <w:r>
@@ -10770,9 +10429,11 @@
       </w:r>
     </w:p>
     <w:p>
+      <w:proofErr w:type="gramStart"/>
       <w:r>
         <w:t>OU</w:t>
       </w:r>
+      <w:proofErr w:type="gramEnd"/>
     </w:p>
     <w:p>
       <w:pPr>
@@ -10802,7 +10463,7 @@
       <w:pPr>
         <w:pStyle w:val="Titre3"/>
       </w:pPr>
-      <w:bookmarkStart w:id="36" w:name="_Toc508153985"/>
+      <w:bookmarkStart w:id="31" w:name="_Toc508153985"/>
       <w:r>
         <w:lastRenderedPageBreak/>
         <w:t xml:space="preserve">Panoramas et rapports « </w:t>
@@ -10822,7 +10483,7 @@
       <w:r>
         <w:t>»</w:t>
       </w:r>
-      <w:bookmarkEnd w:id="36"/>
+      <w:bookmarkEnd w:id="31"/>
     </w:p>
     <w:p>
       <w:pPr>
@@ -10946,7 +10607,7 @@
       <w:pPr>
         <w:pStyle w:val="Titre3"/>
       </w:pPr>
-      <w:bookmarkStart w:id="37" w:name="_Toc508153986"/>
+      <w:bookmarkStart w:id="32" w:name="_Toc508153986"/>
       <w:r>
         <w:lastRenderedPageBreak/>
         <w:t xml:space="preserve">Description des champs « </w:t>
@@ -10957,7 +10618,7 @@
       <w:r>
         <w:t xml:space="preserve"> »</w:t>
       </w:r>
-      <w:bookmarkEnd w:id="37"/>
+      <w:bookmarkEnd w:id="32"/>
     </w:p>
     <w:tbl>
       <w:tblPr>
@@ -11150,6 +10811,7 @@
                 <w:szCs w:val="24"/>
               </w:rPr>
             </w:pPr>
+            <w:proofErr w:type="spellStart"/>
             <w:r>
               <w:rPr>
                 <w:spacing w:val="5"/>
@@ -11166,6 +10828,7 @@
               </w:rPr>
               <w:t>Contact</w:t>
             </w:r>
+            <w:proofErr w:type="spellEnd"/>
           </w:p>
         </w:tc>
       </w:tr>
@@ -11187,7 +10850,7 @@
           <w:sz w:val="32"/>
         </w:rPr>
       </w:pPr>
-      <w:bookmarkStart w:id="38" w:name="_Toc508153987"/>
+      <w:bookmarkStart w:id="33" w:name="_Toc508153987"/>
       <w:r>
         <w:t xml:space="preserve">Tableau des validations « </w:t>
       </w:r>
@@ -11197,7 +10860,7 @@
       <w:r>
         <w:t>»</w:t>
       </w:r>
-      <w:bookmarkEnd w:id="38"/>
+      <w:bookmarkEnd w:id="33"/>
     </w:p>
     <w:tbl>
       <w:tblPr>
@@ -11286,7 +10949,7 @@
       <w:pPr>
         <w:pStyle w:val="Titre3"/>
       </w:pPr>
-      <w:bookmarkStart w:id="39" w:name="_Toc508153988"/>
+      <w:bookmarkStart w:id="34" w:name="_Toc508153988"/>
       <w:r>
         <w:rPr>
           <w:color w:val="343437"/>
@@ -11306,7 +10969,7 @@
       <w:r>
         <w:t>»</w:t>
       </w:r>
-      <w:bookmarkEnd w:id="39"/>
+      <w:bookmarkEnd w:id="34"/>
     </w:p>
     <w:p>
       <w:pPr>
@@ -11402,8 +11065,13 @@
           </w:tcPr>
           <w:p>
             <w:r>
-              <w:t>Les contacts de l’entreprise</w:t>
-            </w:r>
+              <w:t xml:space="preserve">Les contacts de </w:t>
+            </w:r>
+            <w:proofErr w:type="spellStart"/>
+            <w:r>
+              <w:t>l’entreprise</w:t>
+            </w:r>
+            <w:proofErr w:type="spellEnd"/>
           </w:p>
         </w:tc>
         <w:tc>
@@ -11415,12 +11083,14 @@
             </w:tcBorders>
           </w:tcPr>
           <w:p>
+            <w:proofErr w:type="spellStart"/>
             <w:r>
               <w:t>Entreprise.</w:t>
             </w:r>
             <w:r>
               <w:t>Contact</w:t>
             </w:r>
+            <w:proofErr w:type="spellEnd"/>
           </w:p>
         </w:tc>
       </w:tr>
@@ -11429,12 +11099,12 @@
       <w:pPr>
         <w:pStyle w:val="Titre2"/>
       </w:pPr>
-      <w:bookmarkStart w:id="40" w:name="_Toc508153989"/>
+      <w:bookmarkStart w:id="35" w:name="_Toc508153989"/>
       <w:r>
         <w:lastRenderedPageBreak/>
         <w:t>Étude de cas d’utilisation de « Supprimer une entreprise »</w:t>
       </w:r>
-      <w:bookmarkEnd w:id="40"/>
+      <w:bookmarkEnd w:id="35"/>
     </w:p>
     <w:p>
       <w:r>
@@ -11478,9 +11148,11 @@
       <w:r>
         <w:t xml:space="preserve"> La suppression </w:t>
       </w:r>
+      <w:proofErr w:type="gramStart"/>
       <w:r>
         <w:t>ce</w:t>
       </w:r>
+      <w:proofErr w:type="gramEnd"/>
       <w:r>
         <w:t xml:space="preserve"> </w:t>
       </w:r>
@@ -11558,9 +11230,11 @@
       </w:r>
     </w:p>
     <w:p>
+      <w:proofErr w:type="gramStart"/>
       <w:r>
         <w:t>OU</w:t>
       </w:r>
+      <w:proofErr w:type="gramEnd"/>
     </w:p>
     <w:p>
       <w:pPr>
@@ -11590,7 +11264,7 @@
       <w:pPr>
         <w:pStyle w:val="Titre3"/>
       </w:pPr>
-      <w:bookmarkStart w:id="41" w:name="_Toc508153990"/>
+      <w:bookmarkStart w:id="36" w:name="_Toc508153990"/>
       <w:r>
         <w:lastRenderedPageBreak/>
         <w:t xml:space="preserve">Panoramas et rapports « </w:t>
@@ -11610,7 +11284,7 @@
       <w:r>
         <w:t>»</w:t>
       </w:r>
-      <w:bookmarkEnd w:id="41"/>
+      <w:bookmarkEnd w:id="36"/>
     </w:p>
     <w:p>
       <w:pPr>
@@ -11714,7 +11388,7 @@
       <w:pPr>
         <w:pStyle w:val="Titre3"/>
       </w:pPr>
-      <w:bookmarkStart w:id="42" w:name="_Toc508153991"/>
+      <w:bookmarkStart w:id="37" w:name="_Toc508153991"/>
       <w:r>
         <w:t xml:space="preserve">Description des champs « </w:t>
       </w:r>
@@ -11733,7 +11407,7 @@
       <w:r>
         <w:t>»</w:t>
       </w:r>
-      <w:bookmarkEnd w:id="42"/>
+      <w:bookmarkEnd w:id="37"/>
     </w:p>
     <w:tbl>
       <w:tblPr>
@@ -11914,7 +11588,7 @@
           <w:sz w:val="32"/>
         </w:rPr>
       </w:pPr>
-      <w:bookmarkStart w:id="43" w:name="_Toc508153992"/>
+      <w:bookmarkStart w:id="38" w:name="_Toc508153992"/>
       <w:r>
         <w:t xml:space="preserve">Tableau des validations « </w:t>
       </w:r>
@@ -11924,7 +11598,7 @@
       <w:r>
         <w:t xml:space="preserve"> »</w:t>
       </w:r>
-      <w:bookmarkEnd w:id="43"/>
+      <w:bookmarkEnd w:id="38"/>
     </w:p>
     <w:tbl>
       <w:tblPr>
@@ -12014,7 +11688,7 @@
       <w:pPr>
         <w:pStyle w:val="Titre3"/>
       </w:pPr>
-      <w:bookmarkStart w:id="44" w:name="_Toc508153993"/>
+      <w:bookmarkStart w:id="39" w:name="_Toc508153993"/>
       <w:r>
         <w:rPr>
           <w:color w:val="343437"/>
@@ -12033,12 +11707,17 @@
         <w:t>« Supprimer</w:t>
       </w:r>
       <w:r>
-        <w:t xml:space="preserve"> une entreprise</w:t>
+        <w:t xml:space="preserve"> une </w:t>
+      </w:r>
+      <w:proofErr w:type="gramStart"/>
+      <w:r>
+        <w:t>entreprise</w:t>
       </w:r>
       <w:r>
         <w:t>»</w:t>
       </w:r>
-      <w:bookmarkEnd w:id="44"/>
+      <w:bookmarkEnd w:id="39"/>
+      <w:proofErr w:type="gramEnd"/>
     </w:p>
     <w:p>
       <w:pPr>
@@ -12134,12 +11813,19 @@
             </w:tcBorders>
           </w:tcPr>
           <w:p>
+            <w:proofErr w:type="spellStart"/>
             <w:r>
               <w:t>L’entreprise</w:t>
             </w:r>
-            <w:r>
-              <w:t xml:space="preserve"> sélectionnée</w:t>
-            </w:r>
+            <w:proofErr w:type="spellEnd"/>
+            <w:r>
+              <w:t xml:space="preserve"> </w:t>
+            </w:r>
+            <w:proofErr w:type="spellStart"/>
+            <w:r>
+              <w:t>sélectionnée</w:t>
+            </w:r>
+            <w:proofErr w:type="spellEnd"/>
           </w:p>
         </w:tc>
         <w:tc>
@@ -12151,9 +11837,11 @@
             </w:tcBorders>
           </w:tcPr>
           <w:p>
+            <w:proofErr w:type="spellStart"/>
             <w:r>
               <w:t>Entreprise</w:t>
             </w:r>
+            <w:proofErr w:type="spellEnd"/>
           </w:p>
         </w:tc>
       </w:tr>
@@ -12179,7 +11867,7 @@
           <w:numId w:val="1"/>
         </w:numPr>
       </w:pPr>
-      <w:bookmarkStart w:id="45" w:name="_Toc508153994"/>
+      <w:bookmarkStart w:id="40" w:name="_Toc508153994"/>
       <w:r>
         <w:rPr>
           <w:noProof/>
@@ -12251,12 +11939,12 @@
       <w:r>
         <w:t>Diagramme de classes</w:t>
       </w:r>
-      <w:bookmarkEnd w:id="45"/>
+      <w:bookmarkEnd w:id="40"/>
       <w:r>
         <w:t xml:space="preserve"> </w:t>
       </w:r>
-      <w:bookmarkStart w:id="46" w:name="_bookmark30"/>
-      <w:bookmarkEnd w:id="46"/>
+      <w:bookmarkStart w:id="41" w:name="_bookmark30"/>
+      <w:bookmarkEnd w:id="41"/>
     </w:p>
     <w:p>
       <w:pPr>
@@ -12268,8 +11956,6 @@
       <w:pPr>
         <w:ind w:left="0"/>
       </w:pPr>
-      <w:bookmarkStart w:id="47" w:name="_GoBack"/>
-      <w:bookmarkEnd w:id="47"/>
     </w:p>
     <w:p>
       <w:pPr>
@@ -12284,11 +11970,11 @@
           <w:numId w:val="1"/>
         </w:numPr>
       </w:pPr>
-      <w:bookmarkStart w:id="48" w:name="_Toc508153995"/>
+      <w:bookmarkStart w:id="42" w:name="_Toc508153995"/>
       <w:r>
         <w:t>Messages</w:t>
       </w:r>
-      <w:bookmarkEnd w:id="48"/>
+      <w:bookmarkEnd w:id="42"/>
     </w:p>
     <w:p>
       <w:pPr>
@@ -12351,6 +12037,7 @@
               </w:rPr>
               <w:t xml:space="preserve">   </w:t>
             </w:r>
+            <w:proofErr w:type="spellStart"/>
             <w:r>
               <w:rPr>
                 <w:b/>
@@ -12358,6 +12045,7 @@
               </w:rPr>
               <w:t>Numéro</w:t>
             </w:r>
+            <w:proofErr w:type="spellEnd"/>
           </w:p>
         </w:tc>
         <w:tc>
@@ -12417,12 +12105,42 @@
             </w:tcBorders>
           </w:tcPr>
           <w:p>
+            <w:proofErr w:type="spellStart"/>
             <w:r>
               <w:rPr>
                 <w:color w:val="343437"/>
               </w:rPr>
-              <w:t>L’entreprise a été enregistré</w:t>
-            </w:r>
+              <w:t>L’entreprise</w:t>
+            </w:r>
+            <w:proofErr w:type="spellEnd"/>
+            <w:r>
+              <w:rPr>
+                <w:color w:val="343437"/>
+              </w:rPr>
+              <w:t xml:space="preserve"> a </w:t>
+            </w:r>
+            <w:proofErr w:type="spellStart"/>
+            <w:r>
+              <w:rPr>
+                <w:color w:val="343437"/>
+              </w:rPr>
+              <w:t>été</w:t>
+            </w:r>
+            <w:proofErr w:type="spellEnd"/>
+            <w:r>
+              <w:rPr>
+                <w:color w:val="343437"/>
+              </w:rPr>
+              <w:t xml:space="preserve"> </w:t>
+            </w:r>
+            <w:proofErr w:type="spellStart"/>
+            <w:r>
+              <w:rPr>
+                <w:color w:val="343437"/>
+              </w:rPr>
+              <w:t>enregistré</w:t>
+            </w:r>
+            <w:proofErr w:type="spellEnd"/>
           </w:p>
         </w:tc>
       </w:tr>
@@ -12458,12 +12176,42 @@
             </w:tcBorders>
           </w:tcPr>
           <w:p>
+            <w:proofErr w:type="spellStart"/>
             <w:r>
               <w:rPr>
                 <w:color w:val="343437"/>
               </w:rPr>
-              <w:t>L’entreprise a été modifié</w:t>
-            </w:r>
+              <w:t>L’entreprise</w:t>
+            </w:r>
+            <w:proofErr w:type="spellEnd"/>
+            <w:r>
+              <w:rPr>
+                <w:color w:val="343437"/>
+              </w:rPr>
+              <w:t xml:space="preserve"> a </w:t>
+            </w:r>
+            <w:proofErr w:type="spellStart"/>
+            <w:r>
+              <w:rPr>
+                <w:color w:val="343437"/>
+              </w:rPr>
+              <w:t>été</w:t>
+            </w:r>
+            <w:proofErr w:type="spellEnd"/>
+            <w:r>
+              <w:rPr>
+                <w:color w:val="343437"/>
+              </w:rPr>
+              <w:t xml:space="preserve"> </w:t>
+            </w:r>
+            <w:proofErr w:type="spellStart"/>
+            <w:r>
+              <w:rPr>
+                <w:color w:val="343437"/>
+              </w:rPr>
+              <w:t>modifié</w:t>
+            </w:r>
+            <w:proofErr w:type="spellEnd"/>
           </w:p>
         </w:tc>
       </w:tr>
@@ -12509,12 +12257,42 @@
                 <w:color w:val="343437"/>
               </w:rPr>
             </w:pPr>
+            <w:proofErr w:type="spellStart"/>
             <w:r>
               <w:rPr>
                 <w:color w:val="343437"/>
               </w:rPr>
-              <w:t>L’entreprise a été supprimé</w:t>
-            </w:r>
+              <w:t>L’entreprise</w:t>
+            </w:r>
+            <w:proofErr w:type="spellEnd"/>
+            <w:r>
+              <w:rPr>
+                <w:color w:val="343437"/>
+              </w:rPr>
+              <w:t xml:space="preserve"> a </w:t>
+            </w:r>
+            <w:proofErr w:type="spellStart"/>
+            <w:r>
+              <w:rPr>
+                <w:color w:val="343437"/>
+              </w:rPr>
+              <w:t>été</w:t>
+            </w:r>
+            <w:proofErr w:type="spellEnd"/>
+            <w:r>
+              <w:rPr>
+                <w:color w:val="343437"/>
+              </w:rPr>
+              <w:t xml:space="preserve"> </w:t>
+            </w:r>
+            <w:proofErr w:type="spellStart"/>
+            <w:r>
+              <w:rPr>
+                <w:color w:val="343437"/>
+              </w:rPr>
+              <w:t>supprimé</w:t>
+            </w:r>
+            <w:proofErr w:type="spellEnd"/>
           </w:p>
         </w:tc>
       </w:tr>
@@ -12550,12 +12328,14 @@
             </w:tcBorders>
           </w:tcPr>
           <w:p>
+            <w:proofErr w:type="spellStart"/>
             <w:r>
               <w:rPr>
                 <w:color w:val="343437"/>
               </w:rPr>
               <w:t>Requis</w:t>
             </w:r>
+            <w:proofErr w:type="spellEnd"/>
           </w:p>
         </w:tc>
       </w:tr>
@@ -12564,8 +12344,8 @@
       <w:pPr>
         <w:ind w:left="0"/>
       </w:pPr>
-      <w:bookmarkStart w:id="49" w:name="_bookmark31"/>
-      <w:bookmarkEnd w:id="49"/>
+      <w:bookmarkStart w:id="43" w:name="_bookmark31"/>
+      <w:bookmarkEnd w:id="43"/>
     </w:p>
     <w:sectPr>
       <w:pgSz w:w="12240" w:h="15840"/>
@@ -16368,6 +16148,7 @@
     <w:lsdException w:name="HTML Sample" w:semiHidden="1" w:unhideWhenUsed="1"/>
     <w:lsdException w:name="HTML Typewriter" w:semiHidden="1" w:unhideWhenUsed="1"/>
     <w:lsdException w:name="HTML Variable" w:semiHidden="1" w:unhideWhenUsed="1"/>
+    <w:lsdException w:name="Normal Table" w:semiHidden="1" w:unhideWhenUsed="1"/>
     <w:lsdException w:name="annotation subject" w:semiHidden="1" w:unhideWhenUsed="1"/>
     <w:lsdException w:name="No List" w:semiHidden="1" w:unhideWhenUsed="1"/>
     <w:lsdException w:name="Outline List 1" w:semiHidden="1" w:unhideWhenUsed="1"/>
@@ -16411,8 +16192,10 @@
     <w:lsdException w:name="Table Elegant" w:semiHidden="1" w:unhideWhenUsed="1"/>
     <w:lsdException w:name="Table Professional" w:semiHidden="1" w:unhideWhenUsed="1"/>
     <w:lsdException w:name="Table Subtle 1" w:semiHidden="1" w:unhideWhenUsed="1"/>
+    <w:lsdException w:name="Table Subtle 2" w:semiHidden="1" w:unhideWhenUsed="1"/>
     <w:lsdException w:name="Table Web 1" w:semiHidden="1" w:unhideWhenUsed="1"/>
     <w:lsdException w:name="Table Web 2" w:semiHidden="1" w:unhideWhenUsed="1"/>
+    <w:lsdException w:name="Table Web 3" w:semiHidden="1" w:unhideWhenUsed="1"/>
     <w:lsdException w:name="Balloon Text" w:semiHidden="1" w:unhideWhenUsed="1"/>
     <w:lsdException w:name="Table Grid" w:uiPriority="39"/>
     <w:lsdException w:name="Table Theme" w:semiHidden="1" w:unhideWhenUsed="1"/>
@@ -17719,9 +17502,11 @@
     <w:compatSetting w:name="enableOpenTypeFeatures" w:uri="http://schemas.microsoft.com/office/word" w:val="1"/>
     <w:compatSetting w:name="doNotFlipMirrorIndents" w:uri="http://schemas.microsoft.com/office/word" w:val="1"/>
     <w:compatSetting w:name="differentiateMultirowTableHeaders" w:uri="http://schemas.microsoft.com/office/word" w:val="1"/>
+    <w:compatSetting w:name="useWord2013TrackBottomHyphenation" w:uri="http://schemas.microsoft.com/office/word" w:val="1"/>
   </w:compat>
   <w:rsids>
     <w:rsidRoot w:val="00592B65"/>
+    <w:rsid w:val="001329A9"/>
     <w:rsid w:val="002F3996"/>
     <w:rsid w:val="00592B65"/>
     <w:rsid w:val="00805D45"/>
@@ -17870,6 +17655,7 @@
     <w:lsdException w:name="HTML Sample" w:semiHidden="1" w:unhideWhenUsed="1"/>
     <w:lsdException w:name="HTML Typewriter" w:semiHidden="1" w:unhideWhenUsed="1"/>
     <w:lsdException w:name="HTML Variable" w:semiHidden="1" w:unhideWhenUsed="1"/>
+    <w:lsdException w:name="Normal Table" w:semiHidden="1" w:unhideWhenUsed="1"/>
     <w:lsdException w:name="annotation subject" w:semiHidden="1" w:unhideWhenUsed="1"/>
     <w:lsdException w:name="No List" w:semiHidden="1" w:unhideWhenUsed="1"/>
     <w:lsdException w:name="Outline List 1" w:semiHidden="1" w:unhideWhenUsed="1"/>
@@ -17913,8 +17699,10 @@
     <w:lsdException w:name="Table Elegant" w:semiHidden="1" w:unhideWhenUsed="1"/>
     <w:lsdException w:name="Table Professional" w:semiHidden="1" w:unhideWhenUsed="1"/>
     <w:lsdException w:name="Table Subtle 1" w:semiHidden="1" w:unhideWhenUsed="1"/>
+    <w:lsdException w:name="Table Subtle 2" w:semiHidden="1" w:unhideWhenUsed="1"/>
     <w:lsdException w:name="Table Web 1" w:semiHidden="1" w:unhideWhenUsed="1"/>
     <w:lsdException w:name="Table Web 2" w:semiHidden="1" w:unhideWhenUsed="1"/>
+    <w:lsdException w:name="Table Web 3" w:semiHidden="1" w:unhideWhenUsed="1"/>
     <w:lsdException w:name="Balloon Text" w:semiHidden="1" w:unhideWhenUsed="1"/>
     <w:lsdException w:name="Table Grid" w:uiPriority="39"/>
     <w:lsdException w:name="Table Theme" w:semiHidden="1" w:unhideWhenUsed="1"/>
@@ -18516,7 +18304,7 @@
 </file>
 
 <file path=customXml/itemProps2.xml><?xml version="1.0" encoding="utf-8"?>
-<ds:datastoreItem xmlns:ds="http://schemas.openxmlformats.org/officeDocument/2006/customXml" ds:itemID="{0E3366FA-BD8F-4C0C-9059-72E165969E4B}">
+<ds:datastoreItem xmlns:ds="http://schemas.openxmlformats.org/officeDocument/2006/customXml" ds:itemID="{A24F888D-4DFA-49F2-8D0C-110B3DDFFA89}">
   <ds:schemaRefs>
     <ds:schemaRef ds:uri="http://schemas.openxmlformats.org/officeDocument/2006/bibliography"/>
   </ds:schemaRefs>

</xml_diff>

<commit_message>
Changement de Salon Carriere
</commit_message>
<xml_diff>
--- a/MAJ DOSSIER ENTREPRISE.docx
+++ b/MAJ DOSSIER ENTREPRISE.docx
@@ -1,6 +1,6 @@
 
 <file path=word/document.xml><?xml version="1.0" encoding="utf-8"?>
-<w:document xmlns:wpc="http://schemas.microsoft.com/office/word/2010/wordprocessingCanvas" xmlns:cx="http://schemas.microsoft.com/office/drawing/2014/chartex" xmlns:cx1="http://schemas.microsoft.com/office/drawing/2015/9/8/chartex" xmlns:mc="http://schemas.openxmlformats.org/markup-compatibility/2006" xmlns:o="urn:schemas-microsoft-com:office:office" xmlns:r="http://schemas.openxmlformats.org/officeDocument/2006/relationships" xmlns:m="http://schemas.openxmlformats.org/officeDocument/2006/math" xmlns:v="urn:schemas-microsoft-com:vml" xmlns:wp14="http://schemas.microsoft.com/office/word/2010/wordprocessingDrawing" xmlns:wp="http://schemas.openxmlformats.org/drawingml/2006/wordprocessingDrawing" xmlns:w10="urn:schemas-microsoft-com:office:word" xmlns:w="http://schemas.openxmlformats.org/wordprocessingml/2006/main" xmlns:w14="http://schemas.microsoft.com/office/word/2010/wordml" xmlns:w15="http://schemas.microsoft.com/office/word/2012/wordml" xmlns:w16se="http://schemas.microsoft.com/office/word/2015/wordml/symex" xmlns:wpg="http://schemas.microsoft.com/office/word/2010/wordprocessingGroup" xmlns:wpi="http://schemas.microsoft.com/office/word/2010/wordprocessingInk" xmlns:wne="http://schemas.microsoft.com/office/word/2006/wordml" xmlns:wps="http://schemas.microsoft.com/office/word/2010/wordprocessingShape" mc:Ignorable="w14 w15 w16se wp14">
+<w:document xmlns:wpc="http://schemas.microsoft.com/office/word/2010/wordprocessingCanvas" xmlns:cx="http://schemas.microsoft.com/office/drawing/2014/chartex" xmlns:cx1="http://schemas.microsoft.com/office/drawing/2015/9/8/chartex" xmlns:cx2="http://schemas.microsoft.com/office/drawing/2015/10/21/chartex" xmlns:cx3="http://schemas.microsoft.com/office/drawing/2016/5/9/chartex" xmlns:cx4="http://schemas.microsoft.com/office/drawing/2016/5/10/chartex" xmlns:cx5="http://schemas.microsoft.com/office/drawing/2016/5/11/chartex" xmlns:cx6="http://schemas.microsoft.com/office/drawing/2016/5/12/chartex" xmlns:cx7="http://schemas.microsoft.com/office/drawing/2016/5/13/chartex" xmlns:cx8="http://schemas.microsoft.com/office/drawing/2016/5/14/chartex" xmlns:mc="http://schemas.openxmlformats.org/markup-compatibility/2006" xmlns:aink="http://schemas.microsoft.com/office/drawing/2016/ink" xmlns:am3d="http://schemas.microsoft.com/office/drawing/2017/model3d" xmlns:o="urn:schemas-microsoft-com:office:office" xmlns:r="http://schemas.openxmlformats.org/officeDocument/2006/relationships" xmlns:m="http://schemas.openxmlformats.org/officeDocument/2006/math" xmlns:v="urn:schemas-microsoft-com:vml" xmlns:wp14="http://schemas.microsoft.com/office/word/2010/wordprocessingDrawing" xmlns:wp="http://schemas.openxmlformats.org/drawingml/2006/wordprocessingDrawing" xmlns:w10="urn:schemas-microsoft-com:office:word" xmlns:w="http://schemas.openxmlformats.org/wordprocessingml/2006/main" xmlns:w14="http://schemas.microsoft.com/office/word/2010/wordml" xmlns:w15="http://schemas.microsoft.com/office/word/2012/wordml" xmlns:w16cid="http://schemas.microsoft.com/office/word/2016/wordml/cid" xmlns:w16se="http://schemas.microsoft.com/office/word/2015/wordml/symex" xmlns:wpg="http://schemas.microsoft.com/office/word/2010/wordprocessingGroup" xmlns:wpi="http://schemas.microsoft.com/office/word/2010/wordprocessingInk" xmlns:wne="http://schemas.microsoft.com/office/word/2006/wordml" xmlns:wps="http://schemas.microsoft.com/office/word/2010/wordprocessingShape" mc:Ignorable="w14 w15 w16se w16cid wp14">
   <w:body>
     <w:bookmarkStart w:id="0" w:name="_Toc506885464" w:displacedByCustomXml="next"/>
     <w:sdt>
@@ -3645,7 +3645,15 @@
         <w:t xml:space="preserve"> </w:t>
       </w:r>
       <w:r>
-        <w:t>Les données seront placé dans une base de donnée.</w:t>
+        <w:t xml:space="preserve">Les données seront </w:t>
+      </w:r>
+      <w:proofErr w:type="gramStart"/>
+      <w:r>
+        <w:t>placé</w:t>
+      </w:r>
+      <w:proofErr w:type="gramEnd"/>
+      <w:r>
+        <w:t xml:space="preserve"> dans une base de donnée.</w:t>
       </w:r>
     </w:p>
     <w:p>
@@ -3827,8 +3835,16 @@
               <w:rPr>
                 <w:b/>
               </w:rPr>
-              <w:t>Nom de la ressource</w:t>
-            </w:r>
+              <w:t xml:space="preserve">Nom de la </w:t>
+            </w:r>
+            <w:proofErr w:type="spellStart"/>
+            <w:r>
+              <w:rPr>
+                <w:b/>
+              </w:rPr>
+              <w:t>ressource</w:t>
+            </w:r>
+            <w:proofErr w:type="spellEnd"/>
           </w:p>
         </w:tc>
         <w:tc>
@@ -4159,9 +4175,11 @@
       </w:r>
     </w:p>
     <w:p>
+      <w:proofErr w:type="gramStart"/>
       <w:r>
         <w:t>OU</w:t>
       </w:r>
+      <w:proofErr w:type="gramEnd"/>
     </w:p>
     <w:p>
       <w:pPr>
@@ -4543,6 +4561,7 @@
                 <w:szCs w:val="24"/>
               </w:rPr>
             </w:pPr>
+            <w:proofErr w:type="spellStart"/>
             <w:r>
               <w:rPr>
                 <w:spacing w:val="5"/>
@@ -4559,6 +4578,7 @@
               </w:rPr>
               <w:t>om</w:t>
             </w:r>
+            <w:proofErr w:type="spellEnd"/>
           </w:p>
         </w:tc>
       </w:tr>
@@ -4631,15 +4651,7 @@
                 <w:sz w:val="28"/>
                 <w:szCs w:val="24"/>
               </w:rPr>
-              <w:t xml:space="preserve">Recherche selon le nom du contact </w:t>
-            </w:r>
-            <w:r>
-              <w:rPr>
-                <w:spacing w:val="5"/>
-                <w:sz w:val="28"/>
-                <w:szCs w:val="24"/>
-              </w:rPr>
-              <w:t>liée à l’entreprise</w:t>
+              <w:t>Recherche selon le nom du contact liée à l’entreprise</w:t>
             </w:r>
           </w:p>
         </w:tc>
@@ -4657,6 +4669,7 @@
                 <w:szCs w:val="24"/>
               </w:rPr>
             </w:pPr>
+            <w:proofErr w:type="spellStart"/>
             <w:r>
               <w:rPr>
                 <w:spacing w:val="5"/>
@@ -4665,6 +4678,7 @@
               </w:rPr>
               <w:t>Contact.Nom</w:t>
             </w:r>
+            <w:proofErr w:type="spellEnd"/>
           </w:p>
         </w:tc>
       </w:tr>
@@ -4688,23 +4702,7 @@
                 <w:sz w:val="28"/>
                 <w:szCs w:val="24"/>
               </w:rPr>
-              <w:t>Contact (</w:t>
-            </w:r>
-            <w:r>
-              <w:rPr>
-                <w:spacing w:val="5"/>
-                <w:sz w:val="28"/>
-                <w:szCs w:val="24"/>
-              </w:rPr>
-              <w:t>prénom</w:t>
-            </w:r>
-            <w:r>
-              <w:rPr>
-                <w:spacing w:val="5"/>
-                <w:sz w:val="28"/>
-                <w:szCs w:val="24"/>
-              </w:rPr>
-              <w:t>)</w:t>
+              <w:t>Contact (prénom)</w:t>
             </w:r>
           </w:p>
         </w:tc>
@@ -4768,6 +4766,7 @@
                 <w:szCs w:val="24"/>
               </w:rPr>
             </w:pPr>
+            <w:proofErr w:type="spellStart"/>
             <w:r>
               <w:rPr>
                 <w:spacing w:val="5"/>
@@ -4776,6 +4775,7 @@
               </w:rPr>
               <w:t>Contact.Prenom</w:t>
             </w:r>
+            <w:proofErr w:type="spellEnd"/>
           </w:p>
         </w:tc>
       </w:tr>
@@ -4875,6 +4875,7 @@
                 <w:szCs w:val="24"/>
               </w:rPr>
             </w:pPr>
+            <w:proofErr w:type="spellStart"/>
             <w:r>
               <w:rPr>
                 <w:spacing w:val="5"/>
@@ -4883,6 +4884,7 @@
               </w:rPr>
               <w:t>Programme.nom</w:t>
             </w:r>
+            <w:proofErr w:type="spellEnd"/>
           </w:p>
         </w:tc>
       </w:tr>
@@ -4986,13 +4988,23 @@
                 <w:szCs w:val="24"/>
               </w:rPr>
             </w:pPr>
-            <w:r>
-              <w:rPr>
-                <w:spacing w:val="5"/>
-                <w:sz w:val="28"/>
-                <w:szCs w:val="24"/>
-              </w:rPr>
-              <w:t>Recherche()</w:t>
+            <w:proofErr w:type="gramStart"/>
+            <w:r>
+              <w:rPr>
+                <w:spacing w:val="5"/>
+                <w:sz w:val="28"/>
+                <w:szCs w:val="24"/>
+              </w:rPr>
+              <w:t>Recherche(</w:t>
+            </w:r>
+            <w:proofErr w:type="gramEnd"/>
+            <w:r>
+              <w:rPr>
+                <w:spacing w:val="5"/>
+                <w:sz w:val="28"/>
+                <w:szCs w:val="24"/>
+              </w:rPr>
+              <w:t>)</w:t>
             </w:r>
           </w:p>
         </w:tc>
@@ -5084,6 +5096,7 @@
                 <w:szCs w:val="24"/>
               </w:rPr>
             </w:pPr>
+            <w:proofErr w:type="spellStart"/>
             <w:r>
               <w:rPr>
                 <w:spacing w:val="5"/>
@@ -5092,6 +5105,7 @@
               </w:rPr>
               <w:t>Entreprise.Nouveau</w:t>
             </w:r>
+            <w:proofErr w:type="spellEnd"/>
             <w:r>
               <w:rPr>
                 <w:spacing w:val="5"/>
@@ -5245,6 +5259,7 @@
                 <w:szCs w:val="24"/>
               </w:rPr>
             </w:pPr>
+            <w:proofErr w:type="spellStart"/>
             <w:r>
               <w:rPr>
                 <w:spacing w:val="5"/>
@@ -5253,6 +5268,7 @@
               </w:rPr>
               <w:t>Entreprise.Nom</w:t>
             </w:r>
+            <w:proofErr w:type="spellEnd"/>
           </w:p>
         </w:tc>
       </w:tr>
@@ -5326,7 +5342,25 @@
                 <w:sz w:val="28"/>
                 <w:szCs w:val="24"/>
               </w:rPr>
-              <w:t>Ouvre la page «Note» permettant de rajouter une note</w:t>
+              <w:t>Ouvre la page</w:t>
+            </w:r>
+            <w:proofErr w:type="gramStart"/>
+            <w:r>
+              <w:rPr>
+                <w:spacing w:val="5"/>
+                <w:sz w:val="28"/>
+                <w:szCs w:val="24"/>
+              </w:rPr>
+              <w:t xml:space="preserve"> «Note</w:t>
+            </w:r>
+            <w:proofErr w:type="gramEnd"/>
+            <w:r>
+              <w:rPr>
+                <w:spacing w:val="5"/>
+                <w:sz w:val="28"/>
+                <w:szCs w:val="24"/>
+              </w:rPr>
+              <w:t>» permettant de rajouter une note</w:t>
             </w:r>
             <w:r>
               <w:rPr>
@@ -5352,6 +5386,7 @@
                 <w:szCs w:val="24"/>
               </w:rPr>
             </w:pPr>
+            <w:proofErr w:type="spellStart"/>
             <w:r>
               <w:rPr>
                 <w:spacing w:val="5"/>
@@ -5360,6 +5395,7 @@
               </w:rPr>
               <w:t>Entreprise.Note</w:t>
             </w:r>
+            <w:proofErr w:type="spellEnd"/>
           </w:p>
         </w:tc>
       </w:tr>
@@ -5477,6 +5513,7 @@
                 <w:szCs w:val="24"/>
               </w:rPr>
             </w:pPr>
+            <w:proofErr w:type="spellStart"/>
             <w:r>
               <w:rPr>
                 <w:spacing w:val="5"/>
@@ -5493,6 +5530,7 @@
               </w:rPr>
               <w:t>.Afficher</w:t>
             </w:r>
+            <w:proofErr w:type="spellEnd"/>
             <w:r>
               <w:rPr>
                 <w:spacing w:val="5"/>
@@ -5607,6 +5645,7 @@
                 <w:szCs w:val="24"/>
               </w:rPr>
             </w:pPr>
+            <w:proofErr w:type="spellStart"/>
             <w:r>
               <w:rPr>
                 <w:spacing w:val="5"/>
@@ -5623,6 +5662,7 @@
               </w:rPr>
               <w:t>.Nom</w:t>
             </w:r>
+            <w:proofErr w:type="spellEnd"/>
           </w:p>
         </w:tc>
       </w:tr>
@@ -5698,8 +5738,18 @@
                 <w:sz w:val="28"/>
                 <w:szCs w:val="24"/>
               </w:rPr>
-              <w:t>Colonne où l’adresse de l’entreprise est affiché</w:t>
-            </w:r>
+              <w:t xml:space="preserve">Colonne où l’adresse de l’entreprise est </w:t>
+            </w:r>
+            <w:proofErr w:type="gramStart"/>
+            <w:r>
+              <w:rPr>
+                <w:spacing w:val="5"/>
+                <w:sz w:val="28"/>
+                <w:szCs w:val="24"/>
+              </w:rPr>
+              <w:t>affiché</w:t>
+            </w:r>
+            <w:proofErr w:type="gramEnd"/>
           </w:p>
         </w:tc>
         <w:tc>
@@ -5716,6 +5766,7 @@
                 <w:szCs w:val="24"/>
               </w:rPr>
             </w:pPr>
+            <w:proofErr w:type="spellStart"/>
             <w:r>
               <w:rPr>
                 <w:spacing w:val="5"/>
@@ -5724,6 +5775,7 @@
               </w:rPr>
               <w:t>Entreprise.Adresse</w:t>
             </w:r>
+            <w:proofErr w:type="spellEnd"/>
           </w:p>
         </w:tc>
       </w:tr>
@@ -5822,6 +5874,7 @@
                 <w:szCs w:val="24"/>
               </w:rPr>
             </w:pPr>
+            <w:proofErr w:type="spellStart"/>
             <w:r>
               <w:rPr>
                 <w:spacing w:val="5"/>
@@ -5830,6 +5883,7 @@
               </w:rPr>
               <w:t>Entreprise.Telephone</w:t>
             </w:r>
+            <w:proofErr w:type="spellEnd"/>
           </w:p>
         </w:tc>
       </w:tr>
@@ -5945,13 +5999,23 @@
                 <w:szCs w:val="24"/>
               </w:rPr>
             </w:pPr>
-            <w:r>
-              <w:rPr>
-                <w:spacing w:val="5"/>
-                <w:sz w:val="28"/>
-                <w:szCs w:val="24"/>
-              </w:rPr>
-              <w:t>Entreprise.Modifier()</w:t>
+            <w:proofErr w:type="spellStart"/>
+            <w:r>
+              <w:rPr>
+                <w:spacing w:val="5"/>
+                <w:sz w:val="28"/>
+                <w:szCs w:val="24"/>
+              </w:rPr>
+              <w:t>Entreprise.Modifier</w:t>
+            </w:r>
+            <w:proofErr w:type="spellEnd"/>
+            <w:r>
+              <w:rPr>
+                <w:spacing w:val="5"/>
+                <w:sz w:val="28"/>
+                <w:szCs w:val="24"/>
+              </w:rPr>
+              <w:t>()</w:t>
             </w:r>
           </w:p>
         </w:tc>
@@ -6056,6 +6120,7 @@
                 <w:szCs w:val="24"/>
               </w:rPr>
             </w:pPr>
+            <w:proofErr w:type="spellStart"/>
             <w:r>
               <w:rPr>
                 <w:spacing w:val="5"/>
@@ -6064,6 +6129,7 @@
               </w:rPr>
               <w:t>Entreprise.Supprimer</w:t>
             </w:r>
+            <w:proofErr w:type="spellEnd"/>
           </w:p>
         </w:tc>
       </w:tr>
@@ -6618,9 +6684,11 @@
       </w:r>
     </w:p>
     <w:p>
+      <w:proofErr w:type="gramStart"/>
       <w:r>
         <w:t>OU</w:t>
       </w:r>
+      <w:proofErr w:type="gramEnd"/>
     </w:p>
     <w:p>
       <w:pPr>
@@ -7011,6 +7079,7 @@
                 <w:szCs w:val="24"/>
               </w:rPr>
             </w:pPr>
+            <w:proofErr w:type="spellStart"/>
             <w:r>
               <w:rPr>
                 <w:spacing w:val="5"/>
@@ -7019,6 +7088,7 @@
               </w:rPr>
               <w:t>Entreprise.Nom</w:t>
             </w:r>
+            <w:proofErr w:type="spellEnd"/>
           </w:p>
         </w:tc>
       </w:tr>
@@ -7122,6 +7192,7 @@
                 <w:szCs w:val="24"/>
               </w:rPr>
             </w:pPr>
+            <w:proofErr w:type="spellStart"/>
             <w:r>
               <w:rPr>
                 <w:spacing w:val="5"/>
@@ -7138,6 +7209,7 @@
               </w:rPr>
               <w:t>.Nom</w:t>
             </w:r>
+            <w:proofErr w:type="spellEnd"/>
           </w:p>
         </w:tc>
       </w:tr>
@@ -7236,6 +7308,7 @@
                 <w:szCs w:val="24"/>
               </w:rPr>
             </w:pPr>
+            <w:proofErr w:type="spellStart"/>
             <w:r>
               <w:rPr>
                 <w:spacing w:val="5"/>
@@ -7244,6 +7317,7 @@
               </w:rPr>
               <w:t>Entreprise.Telephone</w:t>
             </w:r>
+            <w:proofErr w:type="spellEnd"/>
           </w:p>
         </w:tc>
       </w:tr>
@@ -7339,6 +7413,7 @@
                 <w:szCs w:val="24"/>
               </w:rPr>
             </w:pPr>
+            <w:proofErr w:type="spellStart"/>
             <w:r>
               <w:rPr>
                 <w:spacing w:val="5"/>
@@ -7347,6 +7422,7 @@
               </w:rPr>
               <w:t>Entreprise.Couriel</w:t>
             </w:r>
+            <w:proofErr w:type="spellEnd"/>
           </w:p>
         </w:tc>
       </w:tr>
@@ -7420,15 +7496,7 @@
                 <w:sz w:val="28"/>
                 <w:szCs w:val="24"/>
               </w:rPr>
-              <w:t xml:space="preserve">Atteint la page </w:t>
-            </w:r>
-            <w:r>
-              <w:rPr>
-                <w:spacing w:val="5"/>
-                <w:sz w:val="28"/>
-                <w:szCs w:val="24"/>
-              </w:rPr>
-              <w:t>Modifier/Ajouter Contact</w:t>
+              <w:t>Atteint la page Modifier/Ajouter Contact</w:t>
             </w:r>
           </w:p>
         </w:tc>
@@ -7515,8 +7583,18 @@
                 <w:sz w:val="28"/>
                 <w:szCs w:val="24"/>
               </w:rPr>
-              <w:t>Coche si l’entreprise est actif</w:t>
-            </w:r>
+              <w:t xml:space="preserve">Coche si l’entreprise est </w:t>
+            </w:r>
+            <w:proofErr w:type="gramStart"/>
+            <w:r>
+              <w:rPr>
+                <w:spacing w:val="5"/>
+                <w:sz w:val="28"/>
+                <w:szCs w:val="24"/>
+              </w:rPr>
+              <w:t>actif</w:t>
+            </w:r>
+            <w:proofErr w:type="gramEnd"/>
           </w:p>
         </w:tc>
         <w:tc>
@@ -7533,6 +7611,7 @@
                 <w:szCs w:val="24"/>
               </w:rPr>
             </w:pPr>
+            <w:proofErr w:type="spellStart"/>
             <w:r>
               <w:rPr>
                 <w:spacing w:val="5"/>
@@ -7541,6 +7620,7 @@
               </w:rPr>
               <w:t>Entreprise.Actif</w:t>
             </w:r>
+            <w:proofErr w:type="spellEnd"/>
           </w:p>
         </w:tc>
       </w:tr>
@@ -7845,10 +7925,7 @@
         <w:t>Ajouter une entreprise</w:t>
       </w:r>
       <w:r>
-        <w:t xml:space="preserve"> </w:t>
-      </w:r>
-      <w:r>
-        <w:t>»</w:t>
+        <w:t xml:space="preserve"> »</w:t>
       </w:r>
       <w:bookmarkEnd w:id="24"/>
     </w:p>
@@ -8093,9 +8170,11 @@
       </w:r>
     </w:p>
     <w:p>
+      <w:proofErr w:type="gramStart"/>
       <w:r>
         <w:t>OU</w:t>
       </w:r>
+      <w:proofErr w:type="gramEnd"/>
     </w:p>
     <w:p>
       <w:r>
@@ -8487,6 +8566,7 @@
                 <w:szCs w:val="24"/>
               </w:rPr>
             </w:pPr>
+            <w:proofErr w:type="spellStart"/>
             <w:r>
               <w:rPr>
                 <w:spacing w:val="5"/>
@@ -8495,6 +8575,7 @@
               </w:rPr>
               <w:t>Entreprise.Nom</w:t>
             </w:r>
+            <w:proofErr w:type="spellEnd"/>
           </w:p>
         </w:tc>
       </w:tr>
@@ -8631,6 +8712,7 @@
                 <w:szCs w:val="24"/>
               </w:rPr>
             </w:pPr>
+            <w:proofErr w:type="spellStart"/>
             <w:r>
               <w:rPr>
                 <w:spacing w:val="5"/>
@@ -8645,7 +8727,16 @@
                 <w:sz w:val="28"/>
                 <w:szCs w:val="24"/>
               </w:rPr>
-              <w:t xml:space="preserve">.Nom </w:t>
+              <w:t>.Nom</w:t>
+            </w:r>
+            <w:proofErr w:type="spellEnd"/>
+            <w:r>
+              <w:rPr>
+                <w:spacing w:val="5"/>
+                <w:sz w:val="28"/>
+                <w:szCs w:val="24"/>
+              </w:rPr>
+              <w:t xml:space="preserve"> </w:t>
             </w:r>
           </w:p>
         </w:tc>
@@ -8778,6 +8869,7 @@
                 <w:szCs w:val="24"/>
               </w:rPr>
             </w:pPr>
+            <w:proofErr w:type="spellStart"/>
             <w:r>
               <w:rPr>
                 <w:spacing w:val="5"/>
@@ -8786,6 +8878,7 @@
               </w:rPr>
               <w:t>Entreprise.Telephone</w:t>
             </w:r>
+            <w:proofErr w:type="spellEnd"/>
           </w:p>
         </w:tc>
       </w:tr>
@@ -8907,6 +9000,7 @@
                 <w:szCs w:val="24"/>
               </w:rPr>
             </w:pPr>
+            <w:proofErr w:type="spellStart"/>
             <w:r>
               <w:rPr>
                 <w:spacing w:val="5"/>
@@ -8923,6 +9017,7 @@
               </w:rPr>
               <w:t>Adresse</w:t>
             </w:r>
+            <w:proofErr w:type="spellEnd"/>
           </w:p>
         </w:tc>
       </w:tr>
@@ -8996,15 +9091,7 @@
                 <w:sz w:val="28"/>
                 <w:szCs w:val="24"/>
               </w:rPr>
-              <w:t xml:space="preserve">Atteint la page </w:t>
-            </w:r>
-            <w:r>
-              <w:rPr>
-                <w:spacing w:val="5"/>
-                <w:sz w:val="28"/>
-                <w:szCs w:val="24"/>
-              </w:rPr>
-              <w:t>Modifier/Ajouter Contact</w:t>
+              <w:t>Atteint la page Modifier/Ajouter Contact</w:t>
             </w:r>
           </w:p>
         </w:tc>
@@ -9657,9 +9744,11 @@
       </w:r>
     </w:p>
     <w:p>
+      <w:proofErr w:type="gramStart"/>
       <w:r>
         <w:t>OU</w:t>
       </w:r>
+      <w:proofErr w:type="gramEnd"/>
     </w:p>
     <w:p>
       <w:pPr>
@@ -9984,6 +10073,7 @@
                 <w:szCs w:val="24"/>
               </w:rPr>
             </w:pPr>
+            <w:proofErr w:type="spellStart"/>
             <w:r>
               <w:rPr>
                 <w:spacing w:val="5"/>
@@ -10000,6 +10090,7 @@
               </w:rPr>
               <w:t>ext</w:t>
             </w:r>
+            <w:proofErr w:type="spellEnd"/>
             <w:r>
               <w:rPr>
                 <w:spacing w:val="5"/>
@@ -10053,6 +10144,7 @@
                 <w:szCs w:val="24"/>
               </w:rPr>
             </w:pPr>
+            <w:proofErr w:type="spellStart"/>
             <w:r>
               <w:rPr>
                 <w:spacing w:val="5"/>
@@ -10061,6 +10153,7 @@
               </w:rPr>
               <w:t>Contact.Prenom</w:t>
             </w:r>
+            <w:proofErr w:type="spellEnd"/>
           </w:p>
         </w:tc>
       </w:tr>
@@ -10099,13 +10192,23 @@
                 <w:szCs w:val="24"/>
               </w:rPr>
             </w:pPr>
-            <w:r>
-              <w:rPr>
-                <w:spacing w:val="5"/>
-                <w:sz w:val="28"/>
-                <w:szCs w:val="24"/>
-              </w:rPr>
-              <w:t>Text box</w:t>
+            <w:proofErr w:type="spellStart"/>
+            <w:r>
+              <w:rPr>
+                <w:spacing w:val="5"/>
+                <w:sz w:val="28"/>
+                <w:szCs w:val="24"/>
+              </w:rPr>
+              <w:t>Text</w:t>
+            </w:r>
+            <w:proofErr w:type="spellEnd"/>
+            <w:r>
+              <w:rPr>
+                <w:spacing w:val="5"/>
+                <w:sz w:val="28"/>
+                <w:szCs w:val="24"/>
+              </w:rPr>
+              <w:t xml:space="preserve"> box</w:t>
             </w:r>
           </w:p>
         </w:tc>
@@ -10144,6 +10247,7 @@
                 <w:szCs w:val="24"/>
               </w:rPr>
             </w:pPr>
+            <w:proofErr w:type="spellStart"/>
             <w:r>
               <w:rPr>
                 <w:spacing w:val="5"/>
@@ -10152,6 +10256,7 @@
               </w:rPr>
               <w:t>Contact.Nom</w:t>
             </w:r>
+            <w:proofErr w:type="spellEnd"/>
           </w:p>
         </w:tc>
       </w:tr>
@@ -10190,13 +10295,23 @@
                 <w:szCs w:val="24"/>
               </w:rPr>
             </w:pPr>
-            <w:r>
-              <w:rPr>
-                <w:spacing w:val="5"/>
-                <w:sz w:val="28"/>
-                <w:szCs w:val="24"/>
-              </w:rPr>
-              <w:t>Text box</w:t>
+            <w:proofErr w:type="spellStart"/>
+            <w:r>
+              <w:rPr>
+                <w:spacing w:val="5"/>
+                <w:sz w:val="28"/>
+                <w:szCs w:val="24"/>
+              </w:rPr>
+              <w:t>Text</w:t>
+            </w:r>
+            <w:proofErr w:type="spellEnd"/>
+            <w:r>
+              <w:rPr>
+                <w:spacing w:val="5"/>
+                <w:sz w:val="28"/>
+                <w:szCs w:val="24"/>
+              </w:rPr>
+              <w:t xml:space="preserve"> box</w:t>
             </w:r>
           </w:p>
         </w:tc>
@@ -10218,7 +10333,25 @@
                 <w:sz w:val="28"/>
                 <w:szCs w:val="24"/>
               </w:rPr>
-              <w:t>Adresse couriel du contact</w:t>
+              <w:t xml:space="preserve">Adresse </w:t>
+            </w:r>
+            <w:proofErr w:type="spellStart"/>
+            <w:r>
+              <w:rPr>
+                <w:spacing w:val="5"/>
+                <w:sz w:val="28"/>
+                <w:szCs w:val="24"/>
+              </w:rPr>
+              <w:t>couriel</w:t>
+            </w:r>
+            <w:proofErr w:type="spellEnd"/>
+            <w:r>
+              <w:rPr>
+                <w:spacing w:val="5"/>
+                <w:sz w:val="28"/>
+                <w:szCs w:val="24"/>
+              </w:rPr>
+              <w:t xml:space="preserve"> du contact</w:t>
             </w:r>
           </w:p>
         </w:tc>
@@ -10235,6 +10368,7 @@
                 <w:szCs w:val="24"/>
               </w:rPr>
             </w:pPr>
+            <w:proofErr w:type="spellStart"/>
             <w:r>
               <w:rPr>
                 <w:spacing w:val="5"/>
@@ -10243,6 +10377,7 @@
               </w:rPr>
               <w:t>Contact.Courriel</w:t>
             </w:r>
+            <w:proofErr w:type="spellEnd"/>
           </w:p>
         </w:tc>
       </w:tr>
@@ -10281,13 +10416,23 @@
                 <w:szCs w:val="24"/>
               </w:rPr>
             </w:pPr>
-            <w:r>
-              <w:rPr>
-                <w:spacing w:val="5"/>
-                <w:sz w:val="28"/>
-                <w:szCs w:val="24"/>
-              </w:rPr>
-              <w:t>Text box</w:t>
+            <w:proofErr w:type="spellStart"/>
+            <w:r>
+              <w:rPr>
+                <w:spacing w:val="5"/>
+                <w:sz w:val="28"/>
+                <w:szCs w:val="24"/>
+              </w:rPr>
+              <w:t>Text</w:t>
+            </w:r>
+            <w:proofErr w:type="spellEnd"/>
+            <w:r>
+              <w:rPr>
+                <w:spacing w:val="5"/>
+                <w:sz w:val="28"/>
+                <w:szCs w:val="24"/>
+              </w:rPr>
+              <w:t xml:space="preserve"> box</w:t>
             </w:r>
           </w:p>
         </w:tc>
@@ -10351,6 +10496,7 @@
                 <w:szCs w:val="24"/>
               </w:rPr>
             </w:pPr>
+            <w:proofErr w:type="spellStart"/>
             <w:r>
               <w:rPr>
                 <w:spacing w:val="5"/>
@@ -10367,6 +10513,7 @@
               </w:rPr>
               <w:t>.Telephone</w:t>
             </w:r>
+            <w:proofErr w:type="spellEnd"/>
           </w:p>
         </w:tc>
       </w:tr>
@@ -10405,6 +10552,7 @@
                 <w:szCs w:val="24"/>
               </w:rPr>
             </w:pPr>
+            <w:proofErr w:type="spellStart"/>
             <w:r>
               <w:rPr>
                 <w:spacing w:val="5"/>
@@ -10421,6 +10569,7 @@
               </w:rPr>
               <w:t>ext</w:t>
             </w:r>
+            <w:proofErr w:type="spellEnd"/>
             <w:r>
               <w:rPr>
                 <w:spacing w:val="5"/>
@@ -10467,6 +10616,7 @@
                 <w:szCs w:val="24"/>
               </w:rPr>
             </w:pPr>
+            <w:proofErr w:type="spellStart"/>
             <w:r>
               <w:rPr>
                 <w:spacing w:val="5"/>
@@ -10475,6 +10625,7 @@
               </w:rPr>
               <w:t>Telephone.Type</w:t>
             </w:r>
+            <w:proofErr w:type="spellEnd"/>
           </w:p>
         </w:tc>
       </w:tr>
@@ -10559,6 +10710,7 @@
                 <w:szCs w:val="24"/>
               </w:rPr>
             </w:pPr>
+            <w:proofErr w:type="spellStart"/>
             <w:r>
               <w:rPr>
                 <w:spacing w:val="5"/>
@@ -10567,6 +10719,7 @@
               </w:rPr>
               <w:t>Telephone</w:t>
             </w:r>
+            <w:proofErr w:type="spellEnd"/>
           </w:p>
         </w:tc>
       </w:tr>
@@ -10651,6 +10804,7 @@
                 <w:szCs w:val="24"/>
               </w:rPr>
             </w:pPr>
+            <w:proofErr w:type="spellStart"/>
             <w:r>
               <w:rPr>
                 <w:spacing w:val="5"/>
@@ -10659,6 +10813,7 @@
               </w:rPr>
               <w:t>Telephone</w:t>
             </w:r>
+            <w:proofErr w:type="spellEnd"/>
           </w:p>
         </w:tc>
       </w:tr>
@@ -10698,13 +10853,23 @@
                 <w:szCs w:val="24"/>
               </w:rPr>
             </w:pPr>
-            <w:r>
-              <w:rPr>
-                <w:spacing w:val="5"/>
-                <w:sz w:val="28"/>
-                <w:szCs w:val="24"/>
-              </w:rPr>
-              <w:t>Text box</w:t>
+            <w:proofErr w:type="spellStart"/>
+            <w:r>
+              <w:rPr>
+                <w:spacing w:val="5"/>
+                <w:sz w:val="28"/>
+                <w:szCs w:val="24"/>
+              </w:rPr>
+              <w:t>Text</w:t>
+            </w:r>
+            <w:proofErr w:type="spellEnd"/>
+            <w:r>
+              <w:rPr>
+                <w:spacing w:val="5"/>
+                <w:sz w:val="28"/>
+                <w:szCs w:val="24"/>
+              </w:rPr>
+              <w:t xml:space="preserve"> box</w:t>
             </w:r>
           </w:p>
         </w:tc>
@@ -10744,6 +10909,7 @@
                 <w:szCs w:val="24"/>
               </w:rPr>
             </w:pPr>
+            <w:proofErr w:type="spellStart"/>
             <w:r>
               <w:rPr>
                 <w:spacing w:val="5"/>
@@ -10752,6 +10918,7 @@
               </w:rPr>
               <w:t>Contact.Poste</w:t>
             </w:r>
+            <w:proofErr w:type="spellEnd"/>
           </w:p>
         </w:tc>
       </w:tr>
@@ -10836,6 +11003,7 @@
                 <w:szCs w:val="24"/>
               </w:rPr>
             </w:pPr>
+            <w:proofErr w:type="spellStart"/>
             <w:r>
               <w:rPr>
                 <w:spacing w:val="5"/>
@@ -10844,6 +11012,7 @@
               </w:rPr>
               <w:t>Contact.Poste</w:t>
             </w:r>
+            <w:proofErr w:type="spellEnd"/>
           </w:p>
         </w:tc>
       </w:tr>
@@ -11260,8 +11429,13 @@
           <w:p>
             <w:r>
               <w:lastRenderedPageBreak/>
-              <w:t>Les contacts de l’entreprise</w:t>
-            </w:r>
+              <w:t xml:space="preserve">Les contacts de </w:t>
+            </w:r>
+            <w:proofErr w:type="spellStart"/>
+            <w:r>
+              <w:t>l’entreprise</w:t>
+            </w:r>
+            <w:proofErr w:type="spellEnd"/>
           </w:p>
         </w:tc>
         <w:tc>
@@ -11322,7 +11496,18 @@
         <w:t>symbole de note à gauche dans la liste des entreprises</w:t>
       </w:r>
       <w:r>
-        <w:t xml:space="preserve"> de la page « Maj du dossier d’entreprise ». </w:t>
+        <w:t xml:space="preserve"> de la page « Maj du dossier d’entreprise »</w:t>
+      </w:r>
+      <w:r>
+        <w:t xml:space="preserve"> , « Ajouter entreprise » et « Modifier Entreprise </w:t>
+      </w:r>
+      <w:bookmarkStart w:id="31" w:name="_GoBack"/>
+      <w:bookmarkEnd w:id="31"/>
+      <w:r>
+        <w:t>»</w:t>
+      </w:r>
+      <w:r>
+        <w:t xml:space="preserve">. </w:t>
       </w:r>
       <w:r>
         <w:t xml:space="preserve">La note est automatiquement </w:t>
@@ -11413,9 +11598,11 @@
       </w:r>
     </w:p>
     <w:p>
+      <w:proofErr w:type="gramStart"/>
       <w:r>
         <w:t>OU</w:t>
       </w:r>
+      <w:proofErr w:type="gramEnd"/>
     </w:p>
     <w:p>
       <w:pPr>
@@ -11447,7 +11634,7 @@
           <w:sz w:val="28"/>
         </w:rPr>
       </w:pPr>
-      <w:bookmarkStart w:id="31" w:name="_Toc508153980"/>
+      <w:bookmarkStart w:id="32" w:name="_Toc508153980"/>
       <w:r>
         <w:rPr>
           <w:noProof/>
@@ -11532,7 +11719,7 @@
       <w:r>
         <w:t>»</w:t>
       </w:r>
-      <w:bookmarkEnd w:id="31"/>
+      <w:bookmarkEnd w:id="32"/>
     </w:p>
     <w:p>
       <w:pPr>
@@ -11712,7 +11899,7 @@
       <w:pPr>
         <w:pStyle w:val="Titre3"/>
       </w:pPr>
-      <w:bookmarkStart w:id="32" w:name="_Toc508153981"/>
+      <w:bookmarkStart w:id="33" w:name="_Toc508153981"/>
       <w:r>
         <w:lastRenderedPageBreak/>
         <w:t>Description des champs «</w:t>
@@ -11735,7 +11922,7 @@
       <w:r>
         <w:t>»</w:t>
       </w:r>
-      <w:bookmarkEnd w:id="32"/>
+      <w:bookmarkEnd w:id="33"/>
     </w:p>
     <w:tbl>
       <w:tblPr>
@@ -11963,7 +12150,7 @@
           <w:sz w:val="32"/>
         </w:rPr>
       </w:pPr>
-      <w:bookmarkStart w:id="33" w:name="_Toc508153982"/>
+      <w:bookmarkStart w:id="34" w:name="_Toc508153982"/>
       <w:r>
         <w:t xml:space="preserve">Tableau des validations « </w:t>
       </w:r>
@@ -11976,7 +12163,7 @@
       <w:r>
         <w:t>»</w:t>
       </w:r>
-      <w:bookmarkEnd w:id="33"/>
+      <w:bookmarkEnd w:id="34"/>
     </w:p>
     <w:tbl>
       <w:tblPr>
@@ -12065,7 +12252,7 @@
       <w:pPr>
         <w:pStyle w:val="Titre3"/>
       </w:pPr>
-      <w:bookmarkStart w:id="34" w:name="_Toc508153983"/>
+      <w:bookmarkStart w:id="35" w:name="_Toc508153983"/>
       <w:r>
         <w:rPr>
           <w:color w:val="343437"/>
@@ -12089,7 +12276,7 @@
       <w:r>
         <w:t>note »</w:t>
       </w:r>
-      <w:bookmarkEnd w:id="34"/>
+      <w:bookmarkEnd w:id="35"/>
     </w:p>
     <w:p>
       <w:pPr>
@@ -12185,8 +12372,13 @@
           </w:tcPr>
           <w:p>
             <w:r>
-              <w:t>La note de l’entreprise</w:t>
-            </w:r>
+              <w:t xml:space="preserve">La note de </w:t>
+            </w:r>
+            <w:proofErr w:type="spellStart"/>
+            <w:r>
+              <w:t>l’entreprise</w:t>
+            </w:r>
+            <w:proofErr w:type="spellEnd"/>
           </w:p>
         </w:tc>
         <w:tc>
@@ -12217,7 +12409,7 @@
       <w:pPr>
         <w:pStyle w:val="Titre2"/>
       </w:pPr>
-      <w:bookmarkStart w:id="35" w:name="_Toc508153984"/>
+      <w:bookmarkStart w:id="36" w:name="_Toc508153984"/>
       <w:r>
         <w:t xml:space="preserve">Étude de cas d’utilisation de « </w:t>
       </w:r>
@@ -12227,7 +12419,7 @@
       <w:r>
         <w:t xml:space="preserve"> »</w:t>
       </w:r>
-      <w:bookmarkEnd w:id="35"/>
+      <w:bookmarkEnd w:id="36"/>
     </w:p>
     <w:p>
       <w:r>
@@ -12337,9 +12529,11 @@
       </w:r>
     </w:p>
     <w:p>
+      <w:proofErr w:type="gramStart"/>
       <w:r>
         <w:t>OU</w:t>
       </w:r>
+      <w:proofErr w:type="gramEnd"/>
     </w:p>
     <w:p>
       <w:pPr>
@@ -12369,7 +12563,7 @@
       <w:pPr>
         <w:pStyle w:val="Titre3"/>
       </w:pPr>
-      <w:bookmarkStart w:id="36" w:name="_Toc508153985"/>
+      <w:bookmarkStart w:id="37" w:name="_Toc508153985"/>
       <w:r>
         <w:rPr>
           <w:noProof/>
@@ -12451,7 +12645,7 @@
       <w:r>
         <w:t>»</w:t>
       </w:r>
-      <w:bookmarkEnd w:id="36"/>
+      <w:bookmarkEnd w:id="37"/>
     </w:p>
     <w:p>
       <w:pPr>
@@ -12512,7 +12706,7 @@
       <w:pPr>
         <w:pStyle w:val="Titre3"/>
       </w:pPr>
-      <w:bookmarkStart w:id="37" w:name="_Toc508153986"/>
+      <w:bookmarkStart w:id="38" w:name="_Toc508153986"/>
       <w:r>
         <w:lastRenderedPageBreak/>
         <w:t xml:space="preserve">Description des champs « </w:t>
@@ -12523,7 +12717,7 @@
       <w:r>
         <w:t xml:space="preserve"> »</w:t>
       </w:r>
-      <w:bookmarkEnd w:id="37"/>
+      <w:bookmarkEnd w:id="38"/>
     </w:p>
     <w:tbl>
       <w:tblPr>
@@ -12670,6 +12864,7 @@
                 <w:szCs w:val="24"/>
               </w:rPr>
             </w:pPr>
+            <w:proofErr w:type="spellStart"/>
             <w:r>
               <w:rPr>
                 <w:spacing w:val="5"/>
@@ -12686,6 +12881,7 @@
               </w:rPr>
               <w:t>ext</w:t>
             </w:r>
+            <w:proofErr w:type="spellEnd"/>
             <w:r>
               <w:rPr>
                 <w:spacing w:val="5"/>
@@ -12741,6 +12937,7 @@
                 <w:szCs w:val="24"/>
               </w:rPr>
             </w:pPr>
+            <w:proofErr w:type="spellStart"/>
             <w:r>
               <w:rPr>
                 <w:spacing w:val="5"/>
@@ -12749,6 +12946,7 @@
               </w:rPr>
               <w:t>Contact.Prenom</w:t>
             </w:r>
+            <w:proofErr w:type="spellEnd"/>
           </w:p>
         </w:tc>
       </w:tr>
@@ -12788,13 +12986,23 @@
                 <w:szCs w:val="24"/>
               </w:rPr>
             </w:pPr>
-            <w:r>
-              <w:rPr>
-                <w:spacing w:val="5"/>
-                <w:sz w:val="28"/>
-                <w:szCs w:val="24"/>
-              </w:rPr>
-              <w:t>Text box</w:t>
+            <w:proofErr w:type="spellStart"/>
+            <w:r>
+              <w:rPr>
+                <w:spacing w:val="5"/>
+                <w:sz w:val="28"/>
+                <w:szCs w:val="24"/>
+              </w:rPr>
+              <w:t>Text</w:t>
+            </w:r>
+            <w:proofErr w:type="spellEnd"/>
+            <w:r>
+              <w:rPr>
+                <w:spacing w:val="5"/>
+                <w:sz w:val="28"/>
+                <w:szCs w:val="24"/>
+              </w:rPr>
+              <w:t xml:space="preserve"> box</w:t>
             </w:r>
           </w:p>
         </w:tc>
@@ -12835,6 +13043,7 @@
                 <w:szCs w:val="24"/>
               </w:rPr>
             </w:pPr>
+            <w:proofErr w:type="spellStart"/>
             <w:r>
               <w:rPr>
                 <w:spacing w:val="5"/>
@@ -12843,6 +13052,7 @@
               </w:rPr>
               <w:t>Contact.Nom</w:t>
             </w:r>
+            <w:proofErr w:type="spellEnd"/>
           </w:p>
         </w:tc>
       </w:tr>
@@ -12882,13 +13092,23 @@
                 <w:szCs w:val="24"/>
               </w:rPr>
             </w:pPr>
-            <w:r>
-              <w:rPr>
-                <w:spacing w:val="5"/>
-                <w:sz w:val="28"/>
-                <w:szCs w:val="24"/>
-              </w:rPr>
-              <w:t>Text box</w:t>
+            <w:proofErr w:type="spellStart"/>
+            <w:r>
+              <w:rPr>
+                <w:spacing w:val="5"/>
+                <w:sz w:val="28"/>
+                <w:szCs w:val="24"/>
+              </w:rPr>
+              <w:t>Text</w:t>
+            </w:r>
+            <w:proofErr w:type="spellEnd"/>
+            <w:r>
+              <w:rPr>
+                <w:spacing w:val="5"/>
+                <w:sz w:val="28"/>
+                <w:szCs w:val="24"/>
+              </w:rPr>
+              <w:t xml:space="preserve"> box</w:t>
             </w:r>
           </w:p>
         </w:tc>
@@ -12911,7 +13131,25 @@
                 <w:sz w:val="28"/>
                 <w:szCs w:val="24"/>
               </w:rPr>
-              <w:t>Adresse couriel du contact</w:t>
+              <w:t xml:space="preserve">Adresse </w:t>
+            </w:r>
+            <w:proofErr w:type="spellStart"/>
+            <w:r>
+              <w:rPr>
+                <w:spacing w:val="5"/>
+                <w:sz w:val="28"/>
+                <w:szCs w:val="24"/>
+              </w:rPr>
+              <w:t>couriel</w:t>
+            </w:r>
+            <w:proofErr w:type="spellEnd"/>
+            <w:r>
+              <w:rPr>
+                <w:spacing w:val="5"/>
+                <w:sz w:val="28"/>
+                <w:szCs w:val="24"/>
+              </w:rPr>
+              <w:t xml:space="preserve"> du contact</w:t>
             </w:r>
           </w:p>
         </w:tc>
@@ -12929,6 +13167,7 @@
                 <w:szCs w:val="24"/>
               </w:rPr>
             </w:pPr>
+            <w:proofErr w:type="spellStart"/>
             <w:r>
               <w:rPr>
                 <w:spacing w:val="5"/>
@@ -12937,6 +13176,7 @@
               </w:rPr>
               <w:t>Contact.Courriel</w:t>
             </w:r>
+            <w:proofErr w:type="spellEnd"/>
           </w:p>
         </w:tc>
       </w:tr>
@@ -12976,13 +13216,23 @@
                 <w:szCs w:val="24"/>
               </w:rPr>
             </w:pPr>
-            <w:r>
-              <w:rPr>
-                <w:spacing w:val="5"/>
-                <w:sz w:val="28"/>
-                <w:szCs w:val="24"/>
-              </w:rPr>
-              <w:t>Text Box</w:t>
+            <w:proofErr w:type="spellStart"/>
+            <w:r>
+              <w:rPr>
+                <w:spacing w:val="5"/>
+                <w:sz w:val="28"/>
+                <w:szCs w:val="24"/>
+              </w:rPr>
+              <w:t>Text</w:t>
+            </w:r>
+            <w:proofErr w:type="spellEnd"/>
+            <w:r>
+              <w:rPr>
+                <w:spacing w:val="5"/>
+                <w:sz w:val="28"/>
+                <w:szCs w:val="24"/>
+              </w:rPr>
+              <w:t xml:space="preserve"> Box</w:t>
             </w:r>
           </w:p>
         </w:tc>
@@ -13005,7 +13255,25 @@
                 <w:sz w:val="28"/>
                 <w:szCs w:val="24"/>
               </w:rPr>
-              <w:t>Enseignant qui a modifié ou ajouter le contact</w:t>
+              <w:t xml:space="preserve">Enseignant qui a modifié </w:t>
+            </w:r>
+            <w:proofErr w:type="gramStart"/>
+            <w:r>
+              <w:rPr>
+                <w:spacing w:val="5"/>
+                <w:sz w:val="28"/>
+                <w:szCs w:val="24"/>
+              </w:rPr>
+              <w:t>ou</w:t>
+            </w:r>
+            <w:proofErr w:type="gramEnd"/>
+            <w:r>
+              <w:rPr>
+                <w:spacing w:val="5"/>
+                <w:sz w:val="28"/>
+                <w:szCs w:val="24"/>
+              </w:rPr>
+              <w:t xml:space="preserve"> ajouter le contact</w:t>
             </w:r>
             <w:r>
               <w:rPr>
@@ -13031,6 +13299,7 @@
                 <w:szCs w:val="24"/>
               </w:rPr>
             </w:pPr>
+            <w:proofErr w:type="spellStart"/>
             <w:r>
               <w:rPr>
                 <w:spacing w:val="5"/>
@@ -13039,6 +13308,7 @@
               </w:rPr>
               <w:t>Enseignant.Nom</w:t>
             </w:r>
+            <w:proofErr w:type="spellEnd"/>
           </w:p>
           <w:p>
             <w:pPr>
@@ -13049,6 +13319,7 @@
                 <w:szCs w:val="24"/>
               </w:rPr>
             </w:pPr>
+            <w:proofErr w:type="spellStart"/>
             <w:r>
               <w:rPr>
                 <w:spacing w:val="5"/>
@@ -13057,6 +13328,7 @@
               </w:rPr>
               <w:t>Enseignant.Prenom</w:t>
             </w:r>
+            <w:proofErr w:type="spellEnd"/>
           </w:p>
         </w:tc>
       </w:tr>
@@ -13096,13 +13368,23 @@
                 <w:szCs w:val="24"/>
               </w:rPr>
             </w:pPr>
-            <w:r>
-              <w:rPr>
-                <w:spacing w:val="5"/>
-                <w:sz w:val="28"/>
-                <w:szCs w:val="24"/>
-              </w:rPr>
-              <w:t>Text box</w:t>
+            <w:proofErr w:type="spellStart"/>
+            <w:r>
+              <w:rPr>
+                <w:spacing w:val="5"/>
+                <w:sz w:val="28"/>
+                <w:szCs w:val="24"/>
+              </w:rPr>
+              <w:t>Text</w:t>
+            </w:r>
+            <w:proofErr w:type="spellEnd"/>
+            <w:r>
+              <w:rPr>
+                <w:spacing w:val="5"/>
+                <w:sz w:val="28"/>
+                <w:szCs w:val="24"/>
+              </w:rPr>
+              <w:t xml:space="preserve"> box</w:t>
             </w:r>
           </w:p>
         </w:tc>
@@ -13144,6 +13426,7 @@
                 <w:szCs w:val="24"/>
               </w:rPr>
             </w:pPr>
+            <w:proofErr w:type="spellStart"/>
             <w:r>
               <w:rPr>
                 <w:spacing w:val="5"/>
@@ -13152,6 +13435,7 @@
               </w:rPr>
               <w:t>Telephone.Telephone</w:t>
             </w:r>
+            <w:proofErr w:type="spellEnd"/>
           </w:p>
         </w:tc>
       </w:tr>
@@ -13191,13 +13475,23 @@
                 <w:szCs w:val="24"/>
               </w:rPr>
             </w:pPr>
-            <w:r>
-              <w:rPr>
-                <w:spacing w:val="5"/>
-                <w:sz w:val="28"/>
-                <w:szCs w:val="24"/>
-              </w:rPr>
-              <w:t>Text box</w:t>
+            <w:proofErr w:type="spellStart"/>
+            <w:r>
+              <w:rPr>
+                <w:spacing w:val="5"/>
+                <w:sz w:val="28"/>
+                <w:szCs w:val="24"/>
+              </w:rPr>
+              <w:t>Text</w:t>
+            </w:r>
+            <w:proofErr w:type="spellEnd"/>
+            <w:r>
+              <w:rPr>
+                <w:spacing w:val="5"/>
+                <w:sz w:val="28"/>
+                <w:szCs w:val="24"/>
+              </w:rPr>
+              <w:t xml:space="preserve"> box</w:t>
             </w:r>
           </w:p>
         </w:tc>
@@ -13239,6 +13533,7 @@
                 <w:szCs w:val="24"/>
               </w:rPr>
             </w:pPr>
+            <w:proofErr w:type="spellStart"/>
             <w:r>
               <w:rPr>
                 <w:spacing w:val="5"/>
@@ -13247,6 +13542,7 @@
               </w:rPr>
               <w:t>Telephone.Type</w:t>
             </w:r>
+            <w:proofErr w:type="spellEnd"/>
           </w:p>
         </w:tc>
       </w:tr>
@@ -13287,13 +13583,23 @@
                 <w:szCs w:val="24"/>
               </w:rPr>
             </w:pPr>
-            <w:r>
-              <w:rPr>
-                <w:spacing w:val="5"/>
-                <w:sz w:val="28"/>
-                <w:szCs w:val="24"/>
-              </w:rPr>
-              <w:t>Text box</w:t>
+            <w:proofErr w:type="spellStart"/>
+            <w:r>
+              <w:rPr>
+                <w:spacing w:val="5"/>
+                <w:sz w:val="28"/>
+                <w:szCs w:val="24"/>
+              </w:rPr>
+              <w:t>Text</w:t>
+            </w:r>
+            <w:proofErr w:type="spellEnd"/>
+            <w:r>
+              <w:rPr>
+                <w:spacing w:val="5"/>
+                <w:sz w:val="28"/>
+                <w:szCs w:val="24"/>
+              </w:rPr>
+              <w:t xml:space="preserve"> box</w:t>
             </w:r>
           </w:p>
         </w:tc>
@@ -13335,6 +13641,7 @@
                 <w:szCs w:val="24"/>
               </w:rPr>
             </w:pPr>
+            <w:proofErr w:type="spellStart"/>
             <w:r>
               <w:rPr>
                 <w:spacing w:val="5"/>
@@ -13343,6 +13650,7 @@
               </w:rPr>
               <w:t>Contact.Poste</w:t>
             </w:r>
+            <w:proofErr w:type="spellEnd"/>
           </w:p>
         </w:tc>
       </w:tr>
@@ -13451,7 +13759,7 @@
           <w:sz w:val="32"/>
         </w:rPr>
       </w:pPr>
-      <w:bookmarkStart w:id="38" w:name="_Toc508153987"/>
+      <w:bookmarkStart w:id="39" w:name="_Toc508153987"/>
       <w:r>
         <w:t xml:space="preserve">Tableau des validations « </w:t>
       </w:r>
@@ -13461,7 +13769,7 @@
       <w:r>
         <w:t>»</w:t>
       </w:r>
-      <w:bookmarkEnd w:id="38"/>
+      <w:bookmarkEnd w:id="39"/>
     </w:p>
     <w:tbl>
       <w:tblPr>
@@ -13550,7 +13858,7 @@
       <w:pPr>
         <w:pStyle w:val="Titre3"/>
       </w:pPr>
-      <w:bookmarkStart w:id="39" w:name="_Toc508153988"/>
+      <w:bookmarkStart w:id="40" w:name="_Toc508153988"/>
       <w:r>
         <w:rPr>
           <w:color w:val="343437"/>
@@ -13570,7 +13878,7 @@
       <w:r>
         <w:t>»</w:t>
       </w:r>
-      <w:bookmarkEnd w:id="39"/>
+      <w:bookmarkEnd w:id="40"/>
     </w:p>
     <w:p>
       <w:pPr>
@@ -13666,8 +13974,13 @@
           </w:tcPr>
           <w:p>
             <w:r>
-              <w:t>Les contacts de l’entreprise</w:t>
-            </w:r>
+              <w:t xml:space="preserve">Les contacts de </w:t>
+            </w:r>
+            <w:proofErr w:type="spellStart"/>
+            <w:r>
+              <w:t>l’entreprise</w:t>
+            </w:r>
+            <w:proofErr w:type="spellEnd"/>
           </w:p>
         </w:tc>
         <w:tc>
@@ -13690,11 +14003,11 @@
       <w:pPr>
         <w:pStyle w:val="Titre2"/>
       </w:pPr>
-      <w:bookmarkStart w:id="40" w:name="_Toc508153989"/>
+      <w:bookmarkStart w:id="41" w:name="_Toc508153989"/>
       <w:r>
         <w:t>Étude de cas d’utilisation de « Supprimer une entreprise »</w:t>
       </w:r>
-      <w:bookmarkEnd w:id="40"/>
+      <w:bookmarkEnd w:id="41"/>
     </w:p>
     <w:p>
       <w:r>
@@ -13739,9 +14052,11 @@
       <w:r>
         <w:t xml:space="preserve"> La suppression </w:t>
       </w:r>
+      <w:proofErr w:type="gramStart"/>
       <w:r>
         <w:t>ce</w:t>
       </w:r>
+      <w:proofErr w:type="gramEnd"/>
       <w:r>
         <w:t xml:space="preserve"> </w:t>
       </w:r>
@@ -13819,9 +14134,11 @@
       </w:r>
     </w:p>
     <w:p>
+      <w:proofErr w:type="gramStart"/>
       <w:r>
         <w:t>OU</w:t>
       </w:r>
+      <w:proofErr w:type="gramEnd"/>
     </w:p>
     <w:p>
       <w:pPr>
@@ -13851,7 +14168,7 @@
       <w:pPr>
         <w:pStyle w:val="Titre3"/>
       </w:pPr>
-      <w:bookmarkStart w:id="41" w:name="_Toc508153990"/>
+      <w:bookmarkStart w:id="42" w:name="_Toc508153990"/>
       <w:r>
         <w:lastRenderedPageBreak/>
         <w:t xml:space="preserve">Panoramas et rapports « </w:t>
@@ -13871,7 +14188,7 @@
       <w:r>
         <w:t>»</w:t>
       </w:r>
-      <w:bookmarkEnd w:id="41"/>
+      <w:bookmarkEnd w:id="42"/>
     </w:p>
     <w:p>
       <w:pPr>
@@ -13975,7 +14292,7 @@
       <w:pPr>
         <w:pStyle w:val="Titre3"/>
       </w:pPr>
-      <w:bookmarkStart w:id="42" w:name="_Toc508153991"/>
+      <w:bookmarkStart w:id="43" w:name="_Toc508153991"/>
       <w:r>
         <w:t xml:space="preserve">Description des champs « </w:t>
       </w:r>
@@ -13994,7 +14311,7 @@
       <w:r>
         <w:t>»</w:t>
       </w:r>
-      <w:bookmarkEnd w:id="42"/>
+      <w:bookmarkEnd w:id="43"/>
     </w:p>
     <w:tbl>
       <w:tblPr>
@@ -14175,7 +14492,7 @@
           <w:sz w:val="32"/>
         </w:rPr>
       </w:pPr>
-      <w:bookmarkStart w:id="43" w:name="_Toc508153992"/>
+      <w:bookmarkStart w:id="44" w:name="_Toc508153992"/>
       <w:r>
         <w:t xml:space="preserve">Tableau des validations « </w:t>
       </w:r>
@@ -14185,7 +14502,7 @@
       <w:r>
         <w:t xml:space="preserve"> »</w:t>
       </w:r>
-      <w:bookmarkEnd w:id="43"/>
+      <w:bookmarkEnd w:id="44"/>
     </w:p>
     <w:tbl>
       <w:tblPr>
@@ -14275,7 +14592,7 @@
       <w:pPr>
         <w:pStyle w:val="Titre3"/>
       </w:pPr>
-      <w:bookmarkStart w:id="44" w:name="_Toc508153993"/>
+      <w:bookmarkStart w:id="45" w:name="_Toc508153993"/>
       <w:r>
         <w:rPr>
           <w:color w:val="343437"/>
@@ -14296,8 +14613,6 @@
       <w:r>
         <w:t xml:space="preserve"> une </w:t>
       </w:r>
-      <w:bookmarkStart w:id="45" w:name="_GoBack"/>
-      <w:bookmarkEnd w:id="44"/>
       <w:bookmarkEnd w:id="45"/>
       <w:r>
         <w:t>entreprise »</w:t>
@@ -14397,12 +14712,19 @@
             </w:tcBorders>
           </w:tcPr>
           <w:p>
+            <w:proofErr w:type="spellStart"/>
             <w:r>
               <w:t>L’entreprise</w:t>
             </w:r>
-            <w:r>
-              <w:t xml:space="preserve"> sélectionnée</w:t>
-            </w:r>
+            <w:proofErr w:type="spellEnd"/>
+            <w:r>
+              <w:t xml:space="preserve"> </w:t>
+            </w:r>
+            <w:proofErr w:type="spellStart"/>
+            <w:r>
+              <w:t>sélectionnée</w:t>
+            </w:r>
+            <w:proofErr w:type="spellEnd"/>
           </w:p>
         </w:tc>
         <w:tc>
@@ -14414,9 +14736,11 @@
             </w:tcBorders>
           </w:tcPr>
           <w:p>
+            <w:proofErr w:type="spellStart"/>
             <w:r>
               <w:t>Entreprise</w:t>
             </w:r>
+            <w:proofErr w:type="spellEnd"/>
           </w:p>
         </w:tc>
       </w:tr>
@@ -14598,6 +14922,7 @@
               </w:rPr>
               <w:t xml:space="preserve">   </w:t>
             </w:r>
+            <w:proofErr w:type="spellStart"/>
             <w:r>
               <w:rPr>
                 <w:b/>
@@ -14605,6 +14930,7 @@
               </w:rPr>
               <w:t>Numéro</w:t>
             </w:r>
+            <w:proofErr w:type="spellEnd"/>
           </w:p>
         </w:tc>
         <w:tc>
@@ -14664,12 +14990,42 @@
             </w:tcBorders>
           </w:tcPr>
           <w:p>
+            <w:proofErr w:type="spellStart"/>
             <w:r>
               <w:rPr>
                 <w:color w:val="343437"/>
               </w:rPr>
-              <w:t>L’entreprise a été enregistré</w:t>
-            </w:r>
+              <w:t>L’entreprise</w:t>
+            </w:r>
+            <w:proofErr w:type="spellEnd"/>
+            <w:r>
+              <w:rPr>
+                <w:color w:val="343437"/>
+              </w:rPr>
+              <w:t xml:space="preserve"> a </w:t>
+            </w:r>
+            <w:proofErr w:type="spellStart"/>
+            <w:r>
+              <w:rPr>
+                <w:color w:val="343437"/>
+              </w:rPr>
+              <w:t>été</w:t>
+            </w:r>
+            <w:proofErr w:type="spellEnd"/>
+            <w:r>
+              <w:rPr>
+                <w:color w:val="343437"/>
+              </w:rPr>
+              <w:t xml:space="preserve"> </w:t>
+            </w:r>
+            <w:proofErr w:type="spellStart"/>
+            <w:r>
+              <w:rPr>
+                <w:color w:val="343437"/>
+              </w:rPr>
+              <w:t>enregistré</w:t>
+            </w:r>
+            <w:proofErr w:type="spellEnd"/>
           </w:p>
         </w:tc>
       </w:tr>
@@ -14705,12 +15061,42 @@
             </w:tcBorders>
           </w:tcPr>
           <w:p>
+            <w:proofErr w:type="spellStart"/>
             <w:r>
               <w:rPr>
                 <w:color w:val="343437"/>
               </w:rPr>
-              <w:t>L’entreprise a été modifié</w:t>
-            </w:r>
+              <w:t>L’entreprise</w:t>
+            </w:r>
+            <w:proofErr w:type="spellEnd"/>
+            <w:r>
+              <w:rPr>
+                <w:color w:val="343437"/>
+              </w:rPr>
+              <w:t xml:space="preserve"> a </w:t>
+            </w:r>
+            <w:proofErr w:type="spellStart"/>
+            <w:r>
+              <w:rPr>
+                <w:color w:val="343437"/>
+              </w:rPr>
+              <w:t>été</w:t>
+            </w:r>
+            <w:proofErr w:type="spellEnd"/>
+            <w:r>
+              <w:rPr>
+                <w:color w:val="343437"/>
+              </w:rPr>
+              <w:t xml:space="preserve"> </w:t>
+            </w:r>
+            <w:proofErr w:type="spellStart"/>
+            <w:r>
+              <w:rPr>
+                <w:color w:val="343437"/>
+              </w:rPr>
+              <w:t>modifié</w:t>
+            </w:r>
+            <w:proofErr w:type="spellEnd"/>
           </w:p>
         </w:tc>
       </w:tr>
@@ -14756,12 +15142,42 @@
                 <w:color w:val="343437"/>
               </w:rPr>
             </w:pPr>
+            <w:proofErr w:type="spellStart"/>
             <w:r>
               <w:rPr>
                 <w:color w:val="343437"/>
               </w:rPr>
-              <w:t>L’entreprise a été supprimé</w:t>
-            </w:r>
+              <w:t>L’entreprise</w:t>
+            </w:r>
+            <w:proofErr w:type="spellEnd"/>
+            <w:r>
+              <w:rPr>
+                <w:color w:val="343437"/>
+              </w:rPr>
+              <w:t xml:space="preserve"> a </w:t>
+            </w:r>
+            <w:proofErr w:type="spellStart"/>
+            <w:r>
+              <w:rPr>
+                <w:color w:val="343437"/>
+              </w:rPr>
+              <w:t>été</w:t>
+            </w:r>
+            <w:proofErr w:type="spellEnd"/>
+            <w:r>
+              <w:rPr>
+                <w:color w:val="343437"/>
+              </w:rPr>
+              <w:t xml:space="preserve"> </w:t>
+            </w:r>
+            <w:proofErr w:type="spellStart"/>
+            <w:r>
+              <w:rPr>
+                <w:color w:val="343437"/>
+              </w:rPr>
+              <w:t>supprimé</w:t>
+            </w:r>
+            <w:proofErr w:type="spellEnd"/>
           </w:p>
         </w:tc>
       </w:tr>
@@ -14797,12 +15213,14 @@
             </w:tcBorders>
           </w:tcPr>
           <w:p>
+            <w:proofErr w:type="spellStart"/>
             <w:r>
               <w:rPr>
                 <w:color w:val="343437"/>
               </w:rPr>
               <w:t>Requis</w:t>
             </w:r>
+            <w:proofErr w:type="spellEnd"/>
           </w:p>
         </w:tc>
       </w:tr>
@@ -14827,7 +15245,7 @@
 </file>
 
 <file path=word/endnotes.xml><?xml version="1.0" encoding="utf-8"?>
-<w:endnotes xmlns:wpc="http://schemas.microsoft.com/office/word/2010/wordprocessingCanvas" xmlns:cx="http://schemas.microsoft.com/office/drawing/2014/chartex" xmlns:cx1="http://schemas.microsoft.com/office/drawing/2015/9/8/chartex" xmlns:mc="http://schemas.openxmlformats.org/markup-compatibility/2006" xmlns:o="urn:schemas-microsoft-com:office:office" xmlns:r="http://schemas.openxmlformats.org/officeDocument/2006/relationships" xmlns:m="http://schemas.openxmlformats.org/officeDocument/2006/math" xmlns:v="urn:schemas-microsoft-com:vml" xmlns:wp14="http://schemas.microsoft.com/office/word/2010/wordprocessingDrawing" xmlns:wp="http://schemas.openxmlformats.org/drawingml/2006/wordprocessingDrawing" xmlns:w10="urn:schemas-microsoft-com:office:word" xmlns:w="http://schemas.openxmlformats.org/wordprocessingml/2006/main" xmlns:w14="http://schemas.microsoft.com/office/word/2010/wordml" xmlns:w15="http://schemas.microsoft.com/office/word/2012/wordml" xmlns:w16se="http://schemas.microsoft.com/office/word/2015/wordml/symex" xmlns:wpg="http://schemas.microsoft.com/office/word/2010/wordprocessingGroup" xmlns:wpi="http://schemas.microsoft.com/office/word/2010/wordprocessingInk" xmlns:wne="http://schemas.microsoft.com/office/word/2006/wordml" xmlns:wps="http://schemas.microsoft.com/office/word/2010/wordprocessingShape" mc:Ignorable="w14 w15 w16se wp14">
+<w:endnotes xmlns:wpc="http://schemas.microsoft.com/office/word/2010/wordprocessingCanvas" xmlns:cx="http://schemas.microsoft.com/office/drawing/2014/chartex" xmlns:cx1="http://schemas.microsoft.com/office/drawing/2015/9/8/chartex" xmlns:cx2="http://schemas.microsoft.com/office/drawing/2015/10/21/chartex" xmlns:cx3="http://schemas.microsoft.com/office/drawing/2016/5/9/chartex" xmlns:cx4="http://schemas.microsoft.com/office/drawing/2016/5/10/chartex" xmlns:cx5="http://schemas.microsoft.com/office/drawing/2016/5/11/chartex" xmlns:cx6="http://schemas.microsoft.com/office/drawing/2016/5/12/chartex" xmlns:cx7="http://schemas.microsoft.com/office/drawing/2016/5/13/chartex" xmlns:cx8="http://schemas.microsoft.com/office/drawing/2016/5/14/chartex" xmlns:mc="http://schemas.openxmlformats.org/markup-compatibility/2006" xmlns:aink="http://schemas.microsoft.com/office/drawing/2016/ink" xmlns:am3d="http://schemas.microsoft.com/office/drawing/2017/model3d" xmlns:o="urn:schemas-microsoft-com:office:office" xmlns:r="http://schemas.openxmlformats.org/officeDocument/2006/relationships" xmlns:m="http://schemas.openxmlformats.org/officeDocument/2006/math" xmlns:v="urn:schemas-microsoft-com:vml" xmlns:wp14="http://schemas.microsoft.com/office/word/2010/wordprocessingDrawing" xmlns:wp="http://schemas.openxmlformats.org/drawingml/2006/wordprocessingDrawing" xmlns:w10="urn:schemas-microsoft-com:office:word" xmlns:w="http://schemas.openxmlformats.org/wordprocessingml/2006/main" xmlns:w14="http://schemas.microsoft.com/office/word/2010/wordml" xmlns:w15="http://schemas.microsoft.com/office/word/2012/wordml" xmlns:w16cid="http://schemas.microsoft.com/office/word/2016/wordml/cid" xmlns:w16se="http://schemas.microsoft.com/office/word/2015/wordml/symex" xmlns:wpg="http://schemas.microsoft.com/office/word/2010/wordprocessingGroup" xmlns:wpi="http://schemas.microsoft.com/office/word/2010/wordprocessingInk" xmlns:wne="http://schemas.microsoft.com/office/word/2006/wordml" xmlns:wps="http://schemas.microsoft.com/office/word/2010/wordprocessingShape" mc:Ignorable="w14 w15 w16se w16cid wp14">
   <w:endnote w:type="separator" w:id="-1">
     <w:p>
       <w:pPr>
@@ -14852,7 +15270,7 @@
 </file>
 
 <file path=word/footnotes.xml><?xml version="1.0" encoding="utf-8"?>
-<w:footnotes xmlns:wpc="http://schemas.microsoft.com/office/word/2010/wordprocessingCanvas" xmlns:cx="http://schemas.microsoft.com/office/drawing/2014/chartex" xmlns:cx1="http://schemas.microsoft.com/office/drawing/2015/9/8/chartex" xmlns:mc="http://schemas.openxmlformats.org/markup-compatibility/2006" xmlns:o="urn:schemas-microsoft-com:office:office" xmlns:r="http://schemas.openxmlformats.org/officeDocument/2006/relationships" xmlns:m="http://schemas.openxmlformats.org/officeDocument/2006/math" xmlns:v="urn:schemas-microsoft-com:vml" xmlns:wp14="http://schemas.microsoft.com/office/word/2010/wordprocessingDrawing" xmlns:wp="http://schemas.openxmlformats.org/drawingml/2006/wordprocessingDrawing" xmlns:w10="urn:schemas-microsoft-com:office:word" xmlns:w="http://schemas.openxmlformats.org/wordprocessingml/2006/main" xmlns:w14="http://schemas.microsoft.com/office/word/2010/wordml" xmlns:w15="http://schemas.microsoft.com/office/word/2012/wordml" xmlns:w16se="http://schemas.microsoft.com/office/word/2015/wordml/symex" xmlns:wpg="http://schemas.microsoft.com/office/word/2010/wordprocessingGroup" xmlns:wpi="http://schemas.microsoft.com/office/word/2010/wordprocessingInk" xmlns:wne="http://schemas.microsoft.com/office/word/2006/wordml" xmlns:wps="http://schemas.microsoft.com/office/word/2010/wordprocessingShape" mc:Ignorable="w14 w15 w16se wp14">
+<w:footnotes xmlns:wpc="http://schemas.microsoft.com/office/word/2010/wordprocessingCanvas" xmlns:cx="http://schemas.microsoft.com/office/drawing/2014/chartex" xmlns:cx1="http://schemas.microsoft.com/office/drawing/2015/9/8/chartex" xmlns:cx2="http://schemas.microsoft.com/office/drawing/2015/10/21/chartex" xmlns:cx3="http://schemas.microsoft.com/office/drawing/2016/5/9/chartex" xmlns:cx4="http://schemas.microsoft.com/office/drawing/2016/5/10/chartex" xmlns:cx5="http://schemas.microsoft.com/office/drawing/2016/5/11/chartex" xmlns:cx6="http://schemas.microsoft.com/office/drawing/2016/5/12/chartex" xmlns:cx7="http://schemas.microsoft.com/office/drawing/2016/5/13/chartex" xmlns:cx8="http://schemas.microsoft.com/office/drawing/2016/5/14/chartex" xmlns:mc="http://schemas.openxmlformats.org/markup-compatibility/2006" xmlns:aink="http://schemas.microsoft.com/office/drawing/2016/ink" xmlns:am3d="http://schemas.microsoft.com/office/drawing/2017/model3d" xmlns:o="urn:schemas-microsoft-com:office:office" xmlns:r="http://schemas.openxmlformats.org/officeDocument/2006/relationships" xmlns:m="http://schemas.openxmlformats.org/officeDocument/2006/math" xmlns:v="urn:schemas-microsoft-com:vml" xmlns:wp14="http://schemas.microsoft.com/office/word/2010/wordprocessingDrawing" xmlns:wp="http://schemas.openxmlformats.org/drawingml/2006/wordprocessingDrawing" xmlns:w10="urn:schemas-microsoft-com:office:word" xmlns:w="http://schemas.openxmlformats.org/wordprocessingml/2006/main" xmlns:w14="http://schemas.microsoft.com/office/word/2010/wordml" xmlns:w15="http://schemas.microsoft.com/office/word/2012/wordml" xmlns:w16cid="http://schemas.microsoft.com/office/word/2016/wordml/cid" xmlns:w16se="http://schemas.microsoft.com/office/word/2015/wordml/symex" xmlns:wpg="http://schemas.microsoft.com/office/word/2010/wordprocessingGroup" xmlns:wpi="http://schemas.microsoft.com/office/word/2010/wordprocessingInk" xmlns:wne="http://schemas.microsoft.com/office/word/2006/wordml" xmlns:wps="http://schemas.microsoft.com/office/word/2010/wordprocessingShape" mc:Ignorable="w14 w15 w16se w16cid wp14">
   <w:footnote w:type="separator" w:id="-1">
     <w:p>
       <w:pPr>
@@ -14877,7 +15295,7 @@
 </file>
 
 <file path=word/header1.xml><?xml version="1.0" encoding="utf-8"?>
-<w:hdr xmlns:wpc="http://schemas.microsoft.com/office/word/2010/wordprocessingCanvas" xmlns:cx="http://schemas.microsoft.com/office/drawing/2014/chartex" xmlns:cx1="http://schemas.microsoft.com/office/drawing/2015/9/8/chartex" xmlns:mc="http://schemas.openxmlformats.org/markup-compatibility/2006" xmlns:o="urn:schemas-microsoft-com:office:office" xmlns:r="http://schemas.openxmlformats.org/officeDocument/2006/relationships" xmlns:m="http://schemas.openxmlformats.org/officeDocument/2006/math" xmlns:v="urn:schemas-microsoft-com:vml" xmlns:wp14="http://schemas.microsoft.com/office/word/2010/wordprocessingDrawing" xmlns:wp="http://schemas.openxmlformats.org/drawingml/2006/wordprocessingDrawing" xmlns:w10="urn:schemas-microsoft-com:office:word" xmlns:w="http://schemas.openxmlformats.org/wordprocessingml/2006/main" xmlns:w14="http://schemas.microsoft.com/office/word/2010/wordml" xmlns:w15="http://schemas.microsoft.com/office/word/2012/wordml" xmlns:w16se="http://schemas.microsoft.com/office/word/2015/wordml/symex" xmlns:wpg="http://schemas.microsoft.com/office/word/2010/wordprocessingGroup" xmlns:wpi="http://schemas.microsoft.com/office/word/2010/wordprocessingInk" xmlns:wne="http://schemas.microsoft.com/office/word/2006/wordml" xmlns:wps="http://schemas.microsoft.com/office/word/2010/wordprocessingShape" mc:Ignorable="w14 w15 w16se wp14">
+<w:hdr xmlns:wpc="http://schemas.microsoft.com/office/word/2010/wordprocessingCanvas" xmlns:cx="http://schemas.microsoft.com/office/drawing/2014/chartex" xmlns:cx1="http://schemas.microsoft.com/office/drawing/2015/9/8/chartex" xmlns:cx2="http://schemas.microsoft.com/office/drawing/2015/10/21/chartex" xmlns:cx3="http://schemas.microsoft.com/office/drawing/2016/5/9/chartex" xmlns:cx4="http://schemas.microsoft.com/office/drawing/2016/5/10/chartex" xmlns:cx5="http://schemas.microsoft.com/office/drawing/2016/5/11/chartex" xmlns:cx6="http://schemas.microsoft.com/office/drawing/2016/5/12/chartex" xmlns:cx7="http://schemas.microsoft.com/office/drawing/2016/5/13/chartex" xmlns:cx8="http://schemas.microsoft.com/office/drawing/2016/5/14/chartex" xmlns:mc="http://schemas.openxmlformats.org/markup-compatibility/2006" xmlns:aink="http://schemas.microsoft.com/office/drawing/2016/ink" xmlns:am3d="http://schemas.microsoft.com/office/drawing/2017/model3d" xmlns:o="urn:schemas-microsoft-com:office:office" xmlns:r="http://schemas.openxmlformats.org/officeDocument/2006/relationships" xmlns:m="http://schemas.openxmlformats.org/officeDocument/2006/math" xmlns:v="urn:schemas-microsoft-com:vml" xmlns:wp14="http://schemas.microsoft.com/office/word/2010/wordprocessingDrawing" xmlns:wp="http://schemas.openxmlformats.org/drawingml/2006/wordprocessingDrawing" xmlns:w10="urn:schemas-microsoft-com:office:word" xmlns:w="http://schemas.openxmlformats.org/wordprocessingml/2006/main" xmlns:w14="http://schemas.microsoft.com/office/word/2010/wordml" xmlns:w15="http://schemas.microsoft.com/office/word/2012/wordml" xmlns:w16cid="http://schemas.microsoft.com/office/word/2016/wordml/cid" xmlns:w16se="http://schemas.microsoft.com/office/word/2015/wordml/symex" xmlns:wpg="http://schemas.microsoft.com/office/word/2010/wordprocessingGroup" xmlns:wpi="http://schemas.microsoft.com/office/word/2010/wordprocessingInk" xmlns:wne="http://schemas.microsoft.com/office/word/2006/wordml" xmlns:wps="http://schemas.microsoft.com/office/word/2010/wordprocessingShape" mc:Ignorable="w14 w15 w16se w16cid wp14">
   <w:p>
     <w:pPr>
       <w:pStyle w:val="En-tte"/>
@@ -14903,7 +15321,7 @@
 </file>
 
 <file path=word/numbering.xml><?xml version="1.0" encoding="utf-8"?>
-<w:numbering xmlns:wpc="http://schemas.microsoft.com/office/word/2010/wordprocessingCanvas" xmlns:cx="http://schemas.microsoft.com/office/drawing/2014/chartex" xmlns:cx1="http://schemas.microsoft.com/office/drawing/2015/9/8/chartex" xmlns:mc="http://schemas.openxmlformats.org/markup-compatibility/2006" xmlns:o="urn:schemas-microsoft-com:office:office" xmlns:r="http://schemas.openxmlformats.org/officeDocument/2006/relationships" xmlns:m="http://schemas.openxmlformats.org/officeDocument/2006/math" xmlns:v="urn:schemas-microsoft-com:vml" xmlns:wp14="http://schemas.microsoft.com/office/word/2010/wordprocessingDrawing" xmlns:wp="http://schemas.openxmlformats.org/drawingml/2006/wordprocessingDrawing" xmlns:w10="urn:schemas-microsoft-com:office:word" xmlns:w="http://schemas.openxmlformats.org/wordprocessingml/2006/main" xmlns:w14="http://schemas.microsoft.com/office/word/2010/wordml" xmlns:w15="http://schemas.microsoft.com/office/word/2012/wordml" xmlns:w16se="http://schemas.microsoft.com/office/word/2015/wordml/symex" xmlns:wpg="http://schemas.microsoft.com/office/word/2010/wordprocessingGroup" xmlns:wpi="http://schemas.microsoft.com/office/word/2010/wordprocessingInk" xmlns:wne="http://schemas.microsoft.com/office/word/2006/wordml" xmlns:wps="http://schemas.microsoft.com/office/word/2010/wordprocessingShape" mc:Ignorable="w14 w15 w16se wp14">
+<w:numbering xmlns:wpc="http://schemas.microsoft.com/office/word/2010/wordprocessingCanvas" xmlns:cx="http://schemas.microsoft.com/office/drawing/2014/chartex" xmlns:cx1="http://schemas.microsoft.com/office/drawing/2015/9/8/chartex" xmlns:cx2="http://schemas.microsoft.com/office/drawing/2015/10/21/chartex" xmlns:cx3="http://schemas.microsoft.com/office/drawing/2016/5/9/chartex" xmlns:cx4="http://schemas.microsoft.com/office/drawing/2016/5/10/chartex" xmlns:cx5="http://schemas.microsoft.com/office/drawing/2016/5/11/chartex" xmlns:cx6="http://schemas.microsoft.com/office/drawing/2016/5/12/chartex" xmlns:cx7="http://schemas.microsoft.com/office/drawing/2016/5/13/chartex" xmlns:cx8="http://schemas.microsoft.com/office/drawing/2016/5/14/chartex" xmlns:mc="http://schemas.openxmlformats.org/markup-compatibility/2006" xmlns:aink="http://schemas.microsoft.com/office/drawing/2016/ink" xmlns:am3d="http://schemas.microsoft.com/office/drawing/2017/model3d" xmlns:o="urn:schemas-microsoft-com:office:office" xmlns:r="http://schemas.openxmlformats.org/officeDocument/2006/relationships" xmlns:m="http://schemas.openxmlformats.org/officeDocument/2006/math" xmlns:v="urn:schemas-microsoft-com:vml" xmlns:wp14="http://schemas.microsoft.com/office/word/2010/wordprocessingDrawing" xmlns:wp="http://schemas.openxmlformats.org/drawingml/2006/wordprocessingDrawing" xmlns:w10="urn:schemas-microsoft-com:office:word" xmlns:w="http://schemas.openxmlformats.org/wordprocessingml/2006/main" xmlns:w14="http://schemas.microsoft.com/office/word/2010/wordml" xmlns:w15="http://schemas.microsoft.com/office/word/2012/wordml" xmlns:w16cid="http://schemas.microsoft.com/office/word/2016/wordml/cid" xmlns:w16se="http://schemas.microsoft.com/office/word/2015/wordml/symex" xmlns:wpg="http://schemas.microsoft.com/office/word/2010/wordprocessingGroup" xmlns:wpi="http://schemas.microsoft.com/office/word/2010/wordprocessingInk" xmlns:wne="http://schemas.microsoft.com/office/word/2006/wordml" xmlns:wps="http://schemas.microsoft.com/office/word/2010/wordprocessingShape" mc:Ignorable="w14 w15 w16se w16cid wp14">
   <w:abstractNum w:abstractNumId="0" w15:restartNumberingAfterBreak="0">
     <w:nsid w:val="09FC3444"/>
     <w:multiLevelType w:val="multilevel"/>
@@ -18493,7 +18911,7 @@
 </file>
 
 <file path=word/styles.xml><?xml version="1.0" encoding="utf-8"?>
-<w:styles xmlns:mc="http://schemas.openxmlformats.org/markup-compatibility/2006" xmlns:r="http://schemas.openxmlformats.org/officeDocument/2006/relationships" xmlns:w="http://schemas.openxmlformats.org/wordprocessingml/2006/main" xmlns:w14="http://schemas.microsoft.com/office/word/2010/wordml" xmlns:w15="http://schemas.microsoft.com/office/word/2012/wordml" xmlns:w16se="http://schemas.microsoft.com/office/word/2015/wordml/symex" mc:Ignorable="w14 w15 w16se">
+<w:styles xmlns:mc="http://schemas.openxmlformats.org/markup-compatibility/2006" xmlns:r="http://schemas.openxmlformats.org/officeDocument/2006/relationships" xmlns:w="http://schemas.openxmlformats.org/wordprocessingml/2006/main" xmlns:w14="http://schemas.microsoft.com/office/word/2010/wordml" xmlns:w15="http://schemas.microsoft.com/office/word/2012/wordml" xmlns:w16cid="http://schemas.microsoft.com/office/word/2016/wordml/cid" xmlns:w16se="http://schemas.microsoft.com/office/word/2015/wordml/symex" mc:Ignorable="w14 w15 w16se w16cid">
   <w:docDefaults>
     <w:rPrDefault>
       <w:rPr>
@@ -18509,7 +18927,7 @@
       </w:pPr>
     </w:pPrDefault>
   </w:docDefaults>
-  <w:latentStyles w:defLockedState="0" w:defUIPriority="99" w:defSemiHidden="0" w:defUnhideWhenUsed="0" w:defQFormat="0" w:count="371">
+  <w:latentStyles w:defLockedState="0" w:defUIPriority="99" w:defSemiHidden="0" w:defUnhideWhenUsed="0" w:defQFormat="0" w:count="375">
     <w:lsdException w:name="Normal" w:uiPriority="0" w:qFormat="1"/>
     <w:lsdException w:name="heading 1" w:uiPriority="9" w:qFormat="1"/>
     <w:lsdException w:name="heading 2" w:semiHidden="1" w:uiPriority="9" w:unhideWhenUsed="1" w:qFormat="1"/>
@@ -18615,7 +19033,6 @@
     <w:lsdException w:name="HTML Sample" w:semiHidden="1" w:unhideWhenUsed="1"/>
     <w:lsdException w:name="HTML Typewriter" w:semiHidden="1" w:unhideWhenUsed="1"/>
     <w:lsdException w:name="HTML Variable" w:semiHidden="1" w:unhideWhenUsed="1"/>
-    <w:lsdException w:name="Normal Table" w:semiHidden="1" w:unhideWhenUsed="1"/>
     <w:lsdException w:name="annotation subject" w:semiHidden="1" w:unhideWhenUsed="1"/>
     <w:lsdException w:name="No List" w:semiHidden="1" w:unhideWhenUsed="1"/>
     <w:lsdException w:name="Outline List 1" w:semiHidden="1" w:unhideWhenUsed="1"/>
@@ -18659,10 +19076,8 @@
     <w:lsdException w:name="Table Elegant" w:semiHidden="1" w:unhideWhenUsed="1"/>
     <w:lsdException w:name="Table Professional" w:semiHidden="1" w:unhideWhenUsed="1"/>
     <w:lsdException w:name="Table Subtle 1" w:semiHidden="1" w:unhideWhenUsed="1"/>
-    <w:lsdException w:name="Table Subtle 2" w:semiHidden="1" w:unhideWhenUsed="1"/>
     <w:lsdException w:name="Table Web 1" w:semiHidden="1" w:unhideWhenUsed="1"/>
     <w:lsdException w:name="Table Web 2" w:semiHidden="1" w:unhideWhenUsed="1"/>
-    <w:lsdException w:name="Table Web 3" w:semiHidden="1" w:unhideWhenUsed="1"/>
     <w:lsdException w:name="Balloon Text" w:semiHidden="1" w:unhideWhenUsed="1"/>
     <w:lsdException w:name="Table Grid" w:uiPriority="39"/>
     <w:lsdException w:name="Table Theme" w:semiHidden="1" w:unhideWhenUsed="1"/>
@@ -18881,6 +19296,10 @@
     <w:lsdException w:name="List Table 5 Dark Accent 6" w:uiPriority="50"/>
     <w:lsdException w:name="List Table 6 Colorful Accent 6" w:uiPriority="51"/>
     <w:lsdException w:name="List Table 7 Colorful Accent 6" w:uiPriority="52"/>
+    <w:lsdException w:name="Mention" w:semiHidden="1" w:unhideWhenUsed="1"/>
+    <w:lsdException w:name="Smart Hyperlink" w:semiHidden="1" w:unhideWhenUsed="1"/>
+    <w:lsdException w:name="Hashtag" w:semiHidden="1" w:unhideWhenUsed="1"/>
+    <w:lsdException w:name="Unresolved Mention" w:semiHidden="1" w:unhideWhenUsed="1"/>
   </w:latentStyles>
   <w:style w:type="paragraph" w:default="1" w:styleId="Normal">
     <w:name w:val="Normal"/>
@@ -19753,7 +20172,7 @@
 </file>
 
 <file path=word/glossary/document.xml><?xml version="1.0" encoding="utf-8"?>
-<w:glossaryDocument xmlns:wpc="http://schemas.microsoft.com/office/word/2010/wordprocessingCanvas" xmlns:cx="http://schemas.microsoft.com/office/drawing/2014/chartex" xmlns:cx1="http://schemas.microsoft.com/office/drawing/2015/9/8/chartex" xmlns:mc="http://schemas.openxmlformats.org/markup-compatibility/2006" xmlns:o="urn:schemas-microsoft-com:office:office" xmlns:r="http://schemas.openxmlformats.org/officeDocument/2006/relationships" xmlns:m="http://schemas.openxmlformats.org/officeDocument/2006/math" xmlns:v="urn:schemas-microsoft-com:vml" xmlns:wp14="http://schemas.microsoft.com/office/word/2010/wordprocessingDrawing" xmlns:wp="http://schemas.openxmlformats.org/drawingml/2006/wordprocessingDrawing" xmlns:w10="urn:schemas-microsoft-com:office:word" xmlns:w="http://schemas.openxmlformats.org/wordprocessingml/2006/main" xmlns:w14="http://schemas.microsoft.com/office/word/2010/wordml" xmlns:w15="http://schemas.microsoft.com/office/word/2012/wordml" xmlns:w16se="http://schemas.microsoft.com/office/word/2015/wordml/symex" xmlns:wpg="http://schemas.microsoft.com/office/word/2010/wordprocessingGroup" xmlns:wpi="http://schemas.microsoft.com/office/word/2010/wordprocessingInk" xmlns:wne="http://schemas.microsoft.com/office/word/2006/wordml" xmlns:wps="http://schemas.microsoft.com/office/word/2010/wordprocessingShape" mc:Ignorable="w14 w15 w16se wp14">
+<w:glossaryDocument xmlns:wpc="http://schemas.microsoft.com/office/word/2010/wordprocessingCanvas" xmlns:cx="http://schemas.microsoft.com/office/drawing/2014/chartex" xmlns:cx1="http://schemas.microsoft.com/office/drawing/2015/9/8/chartex" xmlns:cx2="http://schemas.microsoft.com/office/drawing/2015/10/21/chartex" xmlns:cx3="http://schemas.microsoft.com/office/drawing/2016/5/9/chartex" xmlns:cx4="http://schemas.microsoft.com/office/drawing/2016/5/10/chartex" xmlns:cx5="http://schemas.microsoft.com/office/drawing/2016/5/11/chartex" xmlns:cx6="http://schemas.microsoft.com/office/drawing/2016/5/12/chartex" xmlns:cx7="http://schemas.microsoft.com/office/drawing/2016/5/13/chartex" xmlns:cx8="http://schemas.microsoft.com/office/drawing/2016/5/14/chartex" xmlns:mc="http://schemas.openxmlformats.org/markup-compatibility/2006" xmlns:aink="http://schemas.microsoft.com/office/drawing/2016/ink" xmlns:am3d="http://schemas.microsoft.com/office/drawing/2017/model3d" xmlns:o="urn:schemas-microsoft-com:office:office" xmlns:r="http://schemas.openxmlformats.org/officeDocument/2006/relationships" xmlns:m="http://schemas.openxmlformats.org/officeDocument/2006/math" xmlns:v="urn:schemas-microsoft-com:vml" xmlns:wp14="http://schemas.microsoft.com/office/word/2010/wordprocessingDrawing" xmlns:wp="http://schemas.openxmlformats.org/drawingml/2006/wordprocessingDrawing" xmlns:w10="urn:schemas-microsoft-com:office:word" xmlns:w="http://schemas.openxmlformats.org/wordprocessingml/2006/main" xmlns:w14="http://schemas.microsoft.com/office/word/2010/wordml" xmlns:w15="http://schemas.microsoft.com/office/word/2012/wordml" xmlns:w16cid="http://schemas.microsoft.com/office/word/2016/wordml/cid" xmlns:w16se="http://schemas.microsoft.com/office/word/2015/wordml/symex" xmlns:wpg="http://schemas.microsoft.com/office/word/2010/wordprocessingGroup" xmlns:wpi="http://schemas.microsoft.com/office/word/2010/wordprocessingInk" xmlns:wne="http://schemas.microsoft.com/office/word/2006/wordml" xmlns:wps="http://schemas.microsoft.com/office/word/2010/wordprocessingShape" mc:Ignorable="w14 w15 w16se w16cid wp14">
   <w:docParts>
     <w:docPart>
       <w:docPartPr>
@@ -19777,7 +20196,7 @@
           </w:pPr>
           <w:r>
             <w:rPr>
-              <w:color w:val="2E74B5" w:themeColor="accent1" w:themeShade="BF"/>
+              <w:color w:val="2F5496" w:themeColor="accent1" w:themeShade="BF"/>
               <w:sz w:val="24"/>
               <w:szCs w:val="24"/>
               <w:lang w:val="fr-FR"/>
@@ -19810,7 +20229,7 @@
           <w:r>
             <w:rPr>
               <w:rFonts w:asciiTheme="majorHAnsi" w:eastAsiaTheme="majorEastAsia" w:hAnsiTheme="majorHAnsi" w:cstheme="majorBidi"/>
-              <w:color w:val="5B9BD5" w:themeColor="accent1"/>
+              <w:color w:val="4472C4" w:themeColor="accent1"/>
               <w:sz w:val="88"/>
               <w:szCs w:val="88"/>
               <w:lang w:val="fr-FR"/>
@@ -19842,7 +20261,7 @@
           </w:pPr>
           <w:r>
             <w:rPr>
-              <w:color w:val="2E74B5" w:themeColor="accent1" w:themeShade="BF"/>
+              <w:color w:val="2F5496" w:themeColor="accent1" w:themeShade="BF"/>
               <w:sz w:val="24"/>
               <w:szCs w:val="24"/>
               <w:lang w:val="fr-FR"/>
@@ -19874,7 +20293,7 @@
           </w:pPr>
           <w:r>
             <w:rPr>
-              <w:color w:val="5B9BD5" w:themeColor="accent1"/>
+              <w:color w:val="4472C4" w:themeColor="accent1"/>
               <w:sz w:val="28"/>
               <w:szCs w:val="28"/>
               <w:lang w:val="fr-FR"/>
@@ -19906,7 +20325,7 @@
           </w:pPr>
           <w:r>
             <w:rPr>
-              <w:color w:val="5B9BD5" w:themeColor="accent1"/>
+              <w:color w:val="4472C4" w:themeColor="accent1"/>
               <w:sz w:val="28"/>
               <w:szCs w:val="28"/>
               <w:lang w:val="fr-FR"/>
@@ -19921,20 +20340,20 @@
 </file>
 
 <file path=word/glossary/fontTable.xml><?xml version="1.0" encoding="utf-8"?>
-<w:fonts xmlns:mc="http://schemas.openxmlformats.org/markup-compatibility/2006" xmlns:r="http://schemas.openxmlformats.org/officeDocument/2006/relationships" xmlns:w="http://schemas.openxmlformats.org/wordprocessingml/2006/main" xmlns:w14="http://schemas.microsoft.com/office/word/2010/wordml" xmlns:w15="http://schemas.microsoft.com/office/word/2012/wordml" xmlns:w16se="http://schemas.microsoft.com/office/word/2015/wordml/symex" mc:Ignorable="w14 w15 w16se">
+<w:fonts xmlns:mc="http://schemas.openxmlformats.org/markup-compatibility/2006" xmlns:r="http://schemas.openxmlformats.org/officeDocument/2006/relationships" xmlns:w="http://schemas.openxmlformats.org/wordprocessingml/2006/main" xmlns:w14="http://schemas.microsoft.com/office/word/2010/wordml" xmlns:w15="http://schemas.microsoft.com/office/word/2012/wordml" xmlns:w16cid="http://schemas.microsoft.com/office/word/2016/wordml/cid" xmlns:w16se="http://schemas.microsoft.com/office/word/2015/wordml/symex" mc:Ignorable="w14 w15 w16se w16cid">
   <w:font w:name="Times New Roman">
     <w:panose1 w:val="02020603050405020304"/>
     <w:charset w:val="00"/>
     <w:family w:val="roman"/>
     <w:pitch w:val="variable"/>
-    <w:sig w:usb0="E0002AFF" w:usb1="C0007841" w:usb2="00000009" w:usb3="00000000" w:csb0="000001FF" w:csb1="00000000"/>
+    <w:sig w:usb0="E0002EFF" w:usb1="C000785B" w:usb2="00000009" w:usb3="00000000" w:csb0="000001FF" w:csb1="00000000"/>
   </w:font>
   <w:font w:name="Calibri">
     <w:panose1 w:val="020F0502020204030204"/>
     <w:charset w:val="00"/>
     <w:family w:val="swiss"/>
     <w:pitch w:val="variable"/>
-    <w:sig w:usb0="E00002FF" w:usb1="4000ACFF" w:usb2="00000001" w:usb3="00000000" w:csb0="0000019F" w:csb1="00000000"/>
+    <w:sig w:usb0="E0002AFF" w:usb1="C000247B" w:usb2="00000009" w:usb3="00000000" w:csb0="000001FF" w:csb1="00000000"/>
   </w:font>
   <w:font w:name="Garamond">
     <w:altName w:val="Garamond"/>
@@ -19956,7 +20375,7 @@
     <w:charset w:val="00"/>
     <w:family w:val="modern"/>
     <w:pitch w:val="fixed"/>
-    <w:sig w:usb0="E0002AFF" w:usb1="C0007843" w:usb2="00000009" w:usb3="00000000" w:csb0="000001FF" w:csb1="00000000"/>
+    <w:sig w:usb0="E0002EFF" w:usb1="C0007843" w:usb2="00000009" w:usb3="00000000" w:csb0="000001FF" w:csb1="00000000"/>
   </w:font>
   <w:font w:name="Wingdings">
     <w:panose1 w:val="05000000000000000000"/>
@@ -19970,7 +20389,7 @@
     <w:charset w:val="00"/>
     <w:family w:val="swiss"/>
     <w:pitch w:val="variable"/>
-    <w:sig w:usb0="A00002EF" w:usb1="4000207B" w:usb2="00000000" w:usb3="00000000" w:csb0="0000019F" w:csb1="00000000"/>
+    <w:sig w:usb0="E0002AFF" w:usb1="C000247B" w:usb2="00000009" w:usb3="00000000" w:csb0="000001FF" w:csb1="00000000"/>
   </w:font>
   <w:font w:name="Segoe UI">
     <w:panose1 w:val="020B0502040204020203"/>
@@ -19983,7 +20402,7 @@
 </file>
 
 <file path=word/glossary/settings.xml><?xml version="1.0" encoding="utf-8"?>
-<w:settings xmlns:mc="http://schemas.openxmlformats.org/markup-compatibility/2006" xmlns:o="urn:schemas-microsoft-com:office:office" xmlns:r="http://schemas.openxmlformats.org/officeDocument/2006/relationships" xmlns:m="http://schemas.openxmlformats.org/officeDocument/2006/math" xmlns:v="urn:schemas-microsoft-com:vml" xmlns:w10="urn:schemas-microsoft-com:office:word" xmlns:w="http://schemas.openxmlformats.org/wordprocessingml/2006/main" xmlns:w14="http://schemas.microsoft.com/office/word/2010/wordml" xmlns:w15="http://schemas.microsoft.com/office/word/2012/wordml" xmlns:w16se="http://schemas.microsoft.com/office/word/2015/wordml/symex" xmlns:sl="http://schemas.openxmlformats.org/schemaLibrary/2006/main" mc:Ignorable="w14 w15 w16se">
+<w:settings xmlns:mc="http://schemas.openxmlformats.org/markup-compatibility/2006" xmlns:o="urn:schemas-microsoft-com:office:office" xmlns:r="http://schemas.openxmlformats.org/officeDocument/2006/relationships" xmlns:m="http://schemas.openxmlformats.org/officeDocument/2006/math" xmlns:v="urn:schemas-microsoft-com:vml" xmlns:w10="urn:schemas-microsoft-com:office:word" xmlns:w="http://schemas.openxmlformats.org/wordprocessingml/2006/main" xmlns:w14="http://schemas.microsoft.com/office/word/2010/wordml" xmlns:w15="http://schemas.microsoft.com/office/word/2012/wordml" xmlns:w16cid="http://schemas.microsoft.com/office/word/2016/wordml/cid" xmlns:w16se="http://schemas.microsoft.com/office/word/2015/wordml/symex" xmlns:sl="http://schemas.openxmlformats.org/schemaLibrary/2006/main" mc:Ignorable="w14 w15 w16se w16cid">
   <w:view w:val="normal"/>
   <w:defaultTabStop w:val="708"/>
   <w:hyphenationZone w:val="425"/>
@@ -19995,6 +20414,7 @@
     <w:compatSetting w:name="enableOpenTypeFeatures" w:uri="http://schemas.microsoft.com/office/word" w:val="1"/>
     <w:compatSetting w:name="doNotFlipMirrorIndents" w:uri="http://schemas.microsoft.com/office/word" w:val="1"/>
     <w:compatSetting w:name="differentiateMultirowTableHeaders" w:uri="http://schemas.microsoft.com/office/word" w:val="1"/>
+    <w:compatSetting w:name="useWord2013TrackBottomHyphenation" w:uri="http://schemas.microsoft.com/office/word" w:val="1"/>
   </w:compat>
   <w:rsids>
     <w:rsidRoot w:val="00592B65"/>
@@ -20004,6 +20424,7 @@
     <w:rsid w:val="00805D45"/>
     <w:rsid w:val="00A65A4A"/>
     <w:rsid w:val="00C06848"/>
+    <w:rsid w:val="00D71E64"/>
   </w:rsids>
   <m:mathPr>
     <m:mathFont m:val="Cambria Math"/>
@@ -20027,7 +20448,7 @@
 </file>
 
 <file path=word/glossary/styles.xml><?xml version="1.0" encoding="utf-8"?>
-<w:styles xmlns:mc="http://schemas.openxmlformats.org/markup-compatibility/2006" xmlns:r="http://schemas.openxmlformats.org/officeDocument/2006/relationships" xmlns:w="http://schemas.openxmlformats.org/wordprocessingml/2006/main" xmlns:w14="http://schemas.microsoft.com/office/word/2010/wordml" xmlns:w15="http://schemas.microsoft.com/office/word/2012/wordml" xmlns:w16se="http://schemas.microsoft.com/office/word/2015/wordml/symex" mc:Ignorable="w14 w15 w16se">
+<w:styles xmlns:mc="http://schemas.openxmlformats.org/markup-compatibility/2006" xmlns:r="http://schemas.openxmlformats.org/officeDocument/2006/relationships" xmlns:w="http://schemas.openxmlformats.org/wordprocessingml/2006/main" xmlns:w14="http://schemas.microsoft.com/office/word/2010/wordml" xmlns:w15="http://schemas.microsoft.com/office/word/2012/wordml" xmlns:w16cid="http://schemas.microsoft.com/office/word/2016/wordml/cid" xmlns:w16se="http://schemas.microsoft.com/office/word/2015/wordml/symex" mc:Ignorable="w14 w15 w16se w16cid">
   <w:docDefaults>
     <w:rPrDefault>
       <w:rPr>
@@ -20043,7 +20464,7 @@
       </w:pPr>
     </w:pPrDefault>
   </w:docDefaults>
-  <w:latentStyles w:defLockedState="0" w:defUIPriority="99" w:defSemiHidden="0" w:defUnhideWhenUsed="0" w:defQFormat="0" w:count="371">
+  <w:latentStyles w:defLockedState="0" w:defUIPriority="99" w:defSemiHidden="0" w:defUnhideWhenUsed="0" w:defQFormat="0" w:count="375">
     <w:lsdException w:name="Normal" w:uiPriority="0" w:qFormat="1"/>
     <w:lsdException w:name="heading 1" w:uiPriority="9" w:qFormat="1"/>
     <w:lsdException w:name="heading 2" w:semiHidden="1" w:uiPriority="9" w:unhideWhenUsed="1" w:qFormat="1"/>
@@ -20149,7 +20570,6 @@
     <w:lsdException w:name="HTML Sample" w:semiHidden="1" w:unhideWhenUsed="1"/>
     <w:lsdException w:name="HTML Typewriter" w:semiHidden="1" w:unhideWhenUsed="1"/>
     <w:lsdException w:name="HTML Variable" w:semiHidden="1" w:unhideWhenUsed="1"/>
-    <w:lsdException w:name="Normal Table" w:semiHidden="1" w:unhideWhenUsed="1"/>
     <w:lsdException w:name="annotation subject" w:semiHidden="1" w:unhideWhenUsed="1"/>
     <w:lsdException w:name="No List" w:semiHidden="1" w:unhideWhenUsed="1"/>
     <w:lsdException w:name="Outline List 1" w:semiHidden="1" w:unhideWhenUsed="1"/>
@@ -20193,10 +20613,8 @@
     <w:lsdException w:name="Table Elegant" w:semiHidden="1" w:unhideWhenUsed="1"/>
     <w:lsdException w:name="Table Professional" w:semiHidden="1" w:unhideWhenUsed="1"/>
     <w:lsdException w:name="Table Subtle 1" w:semiHidden="1" w:unhideWhenUsed="1"/>
-    <w:lsdException w:name="Table Subtle 2" w:semiHidden="1" w:unhideWhenUsed="1"/>
     <w:lsdException w:name="Table Web 1" w:semiHidden="1" w:unhideWhenUsed="1"/>
     <w:lsdException w:name="Table Web 2" w:semiHidden="1" w:unhideWhenUsed="1"/>
-    <w:lsdException w:name="Table Web 3" w:semiHidden="1" w:unhideWhenUsed="1"/>
     <w:lsdException w:name="Balloon Text" w:semiHidden="1" w:unhideWhenUsed="1"/>
     <w:lsdException w:name="Table Grid" w:uiPriority="39"/>
     <w:lsdException w:name="Table Theme" w:semiHidden="1" w:unhideWhenUsed="1"/>
@@ -20415,6 +20833,10 @@
     <w:lsdException w:name="List Table 5 Dark Accent 6" w:uiPriority="50"/>
     <w:lsdException w:name="List Table 6 Colorful Accent 6" w:uiPriority="51"/>
     <w:lsdException w:name="List Table 7 Colorful Accent 6" w:uiPriority="52"/>
+    <w:lsdException w:name="Mention" w:semiHidden="1" w:unhideWhenUsed="1"/>
+    <w:lsdException w:name="Smart Hyperlink" w:semiHidden="1" w:unhideWhenUsed="1"/>
+    <w:lsdException w:name="Hashtag" w:semiHidden="1" w:unhideWhenUsed="1"/>
+    <w:lsdException w:name="Unresolved Mention" w:semiHidden="1" w:unhideWhenUsed="1"/>
   </w:latentStyles>
   <w:style w:type="paragraph" w:default="1" w:styleId="Normal">
     <w:name w:val="Normal"/>
@@ -20503,7 +20925,7 @@
 </file>
 
 <file path=word/glossary/webSettings.xml><?xml version="1.0" encoding="utf-8"?>
-<w:webSettings xmlns:mc="http://schemas.openxmlformats.org/markup-compatibility/2006" xmlns:r="http://schemas.openxmlformats.org/officeDocument/2006/relationships" xmlns:w="http://schemas.openxmlformats.org/wordprocessingml/2006/main" xmlns:w14="http://schemas.microsoft.com/office/word/2010/wordml" xmlns:w15="http://schemas.microsoft.com/office/word/2012/wordml" xmlns:w16se="http://schemas.microsoft.com/office/word/2015/wordml/symex" mc:Ignorable="w14 w15 w16se">
+<w:webSettings xmlns:mc="http://schemas.openxmlformats.org/markup-compatibility/2006" xmlns:r="http://schemas.openxmlformats.org/officeDocument/2006/relationships" xmlns:w="http://schemas.openxmlformats.org/wordprocessingml/2006/main" xmlns:w14="http://schemas.microsoft.com/office/word/2010/wordml" xmlns:w15="http://schemas.microsoft.com/office/word/2012/wordml" xmlns:w16cid="http://schemas.microsoft.com/office/word/2016/wordml/cid" xmlns:w16se="http://schemas.microsoft.com/office/word/2015/wordml/symex" mc:Ignorable="w14 w15 w16se w16cid">
   <w:optimizeForBrowser/>
   <w:allowPNG/>
 </w:webSettings>
@@ -20794,7 +21216,7 @@
 </file>
 
 <file path=customXml/itemProps2.xml><?xml version="1.0" encoding="utf-8"?>
-<ds:datastoreItem xmlns:ds="http://schemas.openxmlformats.org/officeDocument/2006/customXml" ds:itemID="{23EDD0DA-EFD9-44FE-BD47-C5E1A3719853}">
+<ds:datastoreItem xmlns:ds="http://schemas.openxmlformats.org/officeDocument/2006/customXml" ds:itemID="{4DA57F18-575E-4950-AEE3-53F8B397F865}">
   <ds:schemaRefs>
     <ds:schemaRef ds:uri="http://schemas.openxmlformats.org/officeDocument/2006/bibliography"/>
   </ds:schemaRefs>

</xml_diff>